<commit_message>
changes to template after PO approval
</commit_message>
<xml_diff>
--- a/docker/docmosis/templates/CV-UNS-DEC-ENG-01297.docx
+++ b/docker/docmosis/templates/CV-UNS-DEC-ENG-01297.docx
@@ -77,14 +77,12 @@
         </w:rPr>
         <w:t xml:space="preserve"> </w:t>
       </w:r>
-      <w:proofErr w:type="spellStart"/>
       <w:r>
         <w:rPr>
           <w:rFonts w:ascii="Tahoma" w:hAnsi="Tahoma" w:cs="Tahoma"/>
         </w:rPr>
         <w:t>caseNumber</w:t>
       </w:r>
-      <w:proofErr w:type="spellEnd"/>
       <w:r>
         <w:rPr>
           <w:rFonts w:ascii="Tahoma" w:hAnsi="Tahoma" w:cs="Tahoma"/>
@@ -116,7 +114,7 @@
         </w:rPr>
         <w:t>&lt;&lt; {</w:t>
       </w:r>
-      <w:proofErr w:type="spellStart"/>
+      <w:proofErr w:type="gramStart"/>
       <w:r>
         <w:rPr>
           <w:rFonts w:ascii="Arial" w:hAnsi="Arial" w:cs="Arial"/>
@@ -124,9 +122,9 @@
           <w:bCs/>
           <w:color w:val="000000" w:themeColor="text1"/>
         </w:rPr>
-        <w:t>dateFormat</w:t>
-      </w:r>
-      <w:proofErr w:type="spellEnd"/>
+        <w:t>dateFormat(</w:t>
+      </w:r>
+      <w:proofErr w:type="gramEnd"/>
       <w:r>
         <w:rPr>
           <w:rFonts w:ascii="Arial" w:hAnsi="Arial" w:cs="Arial"/>
@@ -134,56 +132,16 @@
           <w:bCs/>
           <w:color w:val="000000" w:themeColor="text1"/>
         </w:rPr>
-        <w:t>($</w:t>
-      </w:r>
-      <w:proofErr w:type="spellStart"/>
-      <w:r>
-        <w:rPr>
-          <w:rFonts w:ascii="Arial" w:hAnsi="Arial" w:cs="Arial"/>
+        <w:t xml:space="preserve">$nowUTC </w:t>
+      </w:r>
+      <w:r>
+        <w:rPr>
+          <w:rFonts w:ascii="Arial" w:eastAsia="Times New Roman" w:hAnsi="Arial" w:cs="Arial"/>
           <w:b/>
           <w:bCs/>
           <w:color w:val="000000" w:themeColor="text1"/>
         </w:rPr>
-        <w:t>nowUTC</w:t>
-      </w:r>
-      <w:proofErr w:type="spellEnd"/>
-      <w:r>
-        <w:rPr>
-          <w:rFonts w:ascii="Arial" w:hAnsi="Arial" w:cs="Arial"/>
-          <w:b/>
-          <w:bCs/>
-          <w:color w:val="000000" w:themeColor="text1"/>
-        </w:rPr>
-        <w:t xml:space="preserve"> </w:t>
-      </w:r>
-      <w:r>
-        <w:rPr>
-          <w:rFonts w:ascii="Arial" w:eastAsia="Times New Roman" w:hAnsi="Arial" w:cs="Arial"/>
-          <w:b/>
-          <w:bCs/>
-          <w:color w:val="000000" w:themeColor="text1"/>
-        </w:rPr>
-        <w:t xml:space="preserve">,‘d MMMM </w:t>
-      </w:r>
-      <w:proofErr w:type="spellStart"/>
-      <w:r>
-        <w:rPr>
-          <w:rFonts w:ascii="Arial" w:eastAsia="Times New Roman" w:hAnsi="Arial" w:cs="Arial"/>
-          <w:b/>
-          <w:bCs/>
-          <w:color w:val="000000" w:themeColor="text1"/>
-        </w:rPr>
-        <w:t>yyyy</w:t>
-      </w:r>
-      <w:proofErr w:type="spellEnd"/>
-      <w:r>
-        <w:rPr>
-          <w:rFonts w:ascii="Arial" w:eastAsia="Times New Roman" w:hAnsi="Arial" w:cs="Arial"/>
-          <w:b/>
-          <w:bCs/>
-          <w:color w:val="000000" w:themeColor="text1"/>
-        </w:rPr>
-        <w:t>’)}</w:t>
+        <w:t>,‘d MMMM yyyy’)}</w:t>
       </w:r>
       <w:r>
         <w:rPr>
@@ -224,23 +182,7 @@
         <w:pStyle w:val="Heading1"/>
       </w:pPr>
       <w:r>
-        <w:t>&lt;&lt;cs_{</w:t>
-      </w:r>
-      <w:proofErr w:type="spellStart"/>
-      <w:r>
-        <w:t>writtenByJudge</w:t>
-      </w:r>
-      <w:proofErr w:type="spellEnd"/>
-      <w:r>
-        <w:t>}&gt;&gt;&lt;&lt;</w:t>
-      </w:r>
-      <w:proofErr w:type="spellStart"/>
-      <w:r>
-        <w:t>hearingLocation.site_name</w:t>
-      </w:r>
-      <w:proofErr w:type="spellEnd"/>
-      <w:r>
-        <w:t>&gt;&gt;&lt;&lt;else&gt;&gt; Online Civil Claims&lt;&lt;es_&gt;&gt;</w:t>
+        <w:t>&lt;&lt;cs_{writtenByJudge}&gt;&gt;&lt;&lt;hearingLocation.site_name&gt;&gt;&lt;&lt;else&gt;&gt; Online Civil Claims&lt;&lt;es_&gt;&gt;</w:t>
       </w:r>
     </w:p>
     <w:p>
@@ -264,31 +206,7 @@
           <w:sz w:val="28"/>
           <w:szCs w:val="28"/>
         </w:rPr>
-        <w:t>&lt;&lt;</w:t>
-      </w:r>
-      <w:proofErr w:type="spellStart"/>
-      <w:r>
-        <w:rPr>
-          <w:rFonts w:ascii="Arial" w:hAnsi="Arial" w:cs="Arial"/>
-          <w:b/>
-          <w:bCs/>
-          <w:color w:val="000000" w:themeColor="text1"/>
-          <w:sz w:val="28"/>
-          <w:szCs w:val="28"/>
-        </w:rPr>
-        <w:t>judgeNameTitle</w:t>
-      </w:r>
-      <w:proofErr w:type="spellEnd"/>
-      <w:r>
-        <w:rPr>
-          <w:rFonts w:ascii="Arial" w:hAnsi="Arial" w:cs="Arial"/>
-          <w:b/>
-          <w:bCs/>
-          <w:color w:val="000000" w:themeColor="text1"/>
-          <w:sz w:val="28"/>
-          <w:szCs w:val="28"/>
-        </w:rPr>
-        <w:t>&gt;&gt;</w:t>
+        <w:t>&lt;&lt;judgeNameTitle&gt;&gt;</w:t>
       </w:r>
     </w:p>
     <w:p>
@@ -728,53 +646,33 @@
           <w:snapToGrid w:val="0"/>
           <w:lang w:val="en-US"/>
         </w:rPr>
-        <w:t xml:space="preserve"> You must comply with the terms imposed upon you by this order otherwise your claim or the </w:t>
-      </w:r>
-      <w:proofErr w:type="spellStart"/>
-      <w:r>
-        <w:rPr>
-          <w:rFonts w:ascii="Arial" w:hAnsi="Arial"/>
-          <w:snapToGrid w:val="0"/>
+        <w:t> You must comply with the terms imposed upon you by this order otherwise your claim or the defence of it is liable to be struck out or some other sanction imposed. If you cannot comply, you are expected to make formal application to the court before any deadline imposed upon you expires.</w:t>
+      </w:r>
+    </w:p>
+    <w:p>
+      <w:pPr>
+        <w:rPr>
+          <w:rFonts w:ascii="Arial" w:hAnsi="Arial" w:cs="Arial"/>
+          <w:bCs/>
+        </w:rPr>
+      </w:pPr>
+      <w:bookmarkStart w:id="1" w:name="_Hlk132282309"/>
+      <w:r>
+        <w:rPr>
+          <w:rFonts w:ascii="Arial" w:hAnsi="Arial" w:cs="Arial"/>
+          <w:bCs/>
+        </w:rPr>
+        <w:t>&lt;&lt;</w:t>
+      </w:r>
+      <w:bookmarkStart w:id="2" w:name="_Hlk132282958"/>
+      <w:r>
+        <w:rPr>
+          <w:rFonts w:ascii="Arial" w:hAnsi="Arial" w:cs="Arial"/>
           <w:lang w:val="en-US"/>
         </w:rPr>
-        <w:t>defence</w:t>
-      </w:r>
-      <w:proofErr w:type="spellEnd"/>
-      <w:r>
-        <w:rPr>
-          <w:rFonts w:ascii="Arial" w:hAnsi="Arial"/>
-          <w:snapToGrid w:val="0"/>
-          <w:lang w:val="en-US"/>
-        </w:rPr>
-        <w:t xml:space="preserve"> of it is liable to be struck out or some other sanction imposed. If you cannot comply, you are expected to make formal application to the court before any deadline imposed upon you expires.</w:t>
-      </w:r>
-    </w:p>
-    <w:p>
-      <w:pPr>
-        <w:rPr>
-          <w:rFonts w:ascii="Arial" w:hAnsi="Arial" w:cs="Arial"/>
-          <w:bCs/>
-        </w:rPr>
-      </w:pPr>
-      <w:bookmarkStart w:id="1" w:name="_Hlk132282309"/>
-      <w:r>
-        <w:rPr>
-          <w:rFonts w:ascii="Arial" w:hAnsi="Arial" w:cs="Arial"/>
-          <w:bCs/>
-        </w:rPr>
-        <w:t>&lt;&lt;</w:t>
-      </w:r>
-      <w:bookmarkStart w:id="2" w:name="_Hlk132282958"/>
-      <w:proofErr w:type="spellStart"/>
-      <w:r>
-        <w:rPr>
-          <w:rFonts w:ascii="Arial" w:hAnsi="Arial" w:cs="Arial"/>
-          <w:lang w:val="en-US"/>
-        </w:rPr>
         <w:t>disposalHearingJudgesRecitalDJ.input</w:t>
       </w:r>
       <w:bookmarkEnd w:id="2"/>
-      <w:proofErr w:type="spellEnd"/>
       <w:r>
         <w:rPr>
           <w:rFonts w:ascii="Arial" w:hAnsi="Arial" w:cs="Arial"/>
@@ -872,7 +770,14 @@
           <w:rFonts w:ascii="Arial" w:hAnsi="Arial" w:cs="Arial"/>
           <w:bCs/>
         </w:rPr>
-        <w:t xml:space="preserve">, </w:t>
+        <w:t xml:space="preserve"> and</w:t>
+      </w:r>
+      <w:r>
+        <w:rPr>
+          <w:rFonts w:ascii="Arial" w:hAnsi="Arial" w:cs="Arial"/>
+          <w:bCs/>
+        </w:rPr>
+        <w:t xml:space="preserve"> </w:t>
       </w:r>
       <w:r>
         <w:rPr>
@@ -886,14 +791,7 @@
           <w:rFonts w:ascii="Arial" w:hAnsi="Arial" w:cs="Arial"/>
           <w:bCs/>
         </w:rPr>
-        <w:t xml:space="preserve"> and Directions </w:t>
-      </w:r>
-      <w:r>
-        <w:rPr>
-          <w:rFonts w:ascii="Arial" w:hAnsi="Arial" w:cs="Arial"/>
-          <w:bCs/>
-        </w:rPr>
-        <w:t>questionnaires</w:t>
+        <w:t>.</w:t>
       </w:r>
     </w:p>
     <w:p>
@@ -1085,14 +983,7 @@
         <w:rPr>
           <w:rFonts w:ascii="Arial" w:hAnsi="Arial" w:cs="Arial"/>
         </w:rPr>
-        <w:t xml:space="preserve">&lt;&lt; </w:t>
-      </w:r>
-      <w:proofErr w:type="spellStart"/>
-      <w:r>
-        <w:rPr>
-          <w:rFonts w:ascii="Arial" w:hAnsi="Arial" w:cs="Arial"/>
-        </w:rPr>
-        <w:t>cs_</w:t>
+        <w:t>&lt;&lt; cs_</w:t>
       </w:r>
       <w:r>
         <w:rPr>
@@ -1100,7 +991,6 @@
         </w:rPr>
         <w:t>disposalHearingDisclosureOfDocumentsDJAddSection</w:t>
       </w:r>
-      <w:proofErr w:type="spellEnd"/>
       <w:r>
         <w:rPr>
           <w:rFonts w:ascii="Arial" w:hAnsi="Arial" w:cs="Arial"/>
@@ -1147,7 +1037,6 @@
         </w:rPr>
         <w:t xml:space="preserve">&lt;&lt; </w:t>
       </w:r>
-      <w:proofErr w:type="spellStart"/>
       <w:r>
         <w:rPr>
           <w:rFonts w:ascii="Arial" w:hAnsi="Arial" w:cs="Arial"/>
@@ -1158,14 +1047,7 @@
         <w:rPr>
           <w:rFonts w:ascii="Arial" w:hAnsi="Arial" w:cs="Arial"/>
         </w:rPr>
-        <w:t>.input</w:t>
-      </w:r>
-      <w:proofErr w:type="spellEnd"/>
-      <w:r>
-        <w:rPr>
-          <w:rFonts w:ascii="Arial" w:hAnsi="Arial" w:cs="Arial"/>
-        </w:rPr>
-        <w:t xml:space="preserve"> &gt;&gt;</w:t>
+        <w:t>.input &gt;&gt;</w:t>
       </w:r>
       <w:r>
         <w:t xml:space="preserve"> </w:t>
@@ -1186,42 +1068,24 @@
         </w:rPr>
         <w:t xml:space="preserve"> {</w:t>
       </w:r>
-      <w:proofErr w:type="spellStart"/>
-      <w:r>
-        <w:rPr>
-          <w:rFonts w:ascii="Arial" w:hAnsi="Arial" w:cs="Arial"/>
-          <w:b/>
-          <w:bCs/>
-        </w:rPr>
-        <w:t>dateFormat</w:t>
-      </w:r>
-      <w:proofErr w:type="spellEnd"/>
-      <w:r>
-        <w:rPr>
-          <w:rFonts w:ascii="Arial" w:hAnsi="Arial" w:cs="Arial"/>
-          <w:b/>
-          <w:bCs/>
-        </w:rPr>
-        <w:t>(</w:t>
-      </w:r>
-      <w:r>
-        <w:rPr>
-          <w:rFonts w:ascii="Arial" w:hAnsi="Arial" w:cs="Arial"/>
-          <w:b/>
-          <w:bCs/>
-        </w:rPr>
-        <w:t xml:space="preserve"> </w:t>
-      </w:r>
-      <w:proofErr w:type="spellStart"/>
-      <w:r>
-        <w:rPr>
-          <w:rFonts w:ascii="Arial" w:hAnsi="Arial" w:cs="Arial"/>
-          <w:b/>
-          <w:bCs/>
-        </w:rPr>
-        <w:t>disposalHearingDisclosureOfDocumentsDJ.date</w:t>
-      </w:r>
-      <w:proofErr w:type="spellEnd"/>
+      <w:proofErr w:type="gramStart"/>
+      <w:r>
+        <w:rPr>
+          <w:rFonts w:ascii="Arial" w:hAnsi="Arial" w:cs="Arial"/>
+          <w:b/>
+          <w:bCs/>
+        </w:rPr>
+        <w:t>dateFormat(</w:t>
+      </w:r>
+      <w:r>
+        <w:rPr>
+          <w:rFonts w:ascii="Arial" w:hAnsi="Arial" w:cs="Arial"/>
+          <w:b/>
+          <w:bCs/>
+        </w:rPr>
+        <w:t xml:space="preserve"> disposalHearingDisclosureOfDocumentsDJ.date</w:t>
+      </w:r>
+      <w:proofErr w:type="gramEnd"/>
       <w:r>
         <w:rPr>
           <w:rFonts w:ascii="Arial" w:hAnsi="Arial" w:cs="Arial"/>
@@ -1236,43 +1100,7 @@
           <w:b/>
           <w:bCs/>
         </w:rPr>
-        <w:t xml:space="preserve">‘dd MMMM </w:t>
-      </w:r>
-      <w:proofErr w:type="spellStart"/>
-      <w:r>
-        <w:rPr>
-          <w:rFonts w:ascii="Arial" w:hAnsi="Arial" w:cs="Arial"/>
-          <w:b/>
-          <w:bCs/>
-        </w:rPr>
-        <w:t>yyyy</w:t>
-      </w:r>
-      <w:proofErr w:type="spellEnd"/>
-      <w:r>
-        <w:rPr>
-          <w:rFonts w:ascii="Arial" w:hAnsi="Arial" w:cs="Arial"/>
-          <w:b/>
-          <w:bCs/>
-        </w:rPr>
-        <w:t>’, ‘</w:t>
-      </w:r>
-      <w:proofErr w:type="spellStart"/>
-      <w:r>
-        <w:rPr>
-          <w:rFonts w:ascii="Arial" w:hAnsi="Arial" w:cs="Arial"/>
-          <w:b/>
-          <w:bCs/>
-        </w:rPr>
-        <w:t>yyyy</w:t>
-      </w:r>
-      <w:proofErr w:type="spellEnd"/>
-      <w:r>
-        <w:rPr>
-          <w:rFonts w:ascii="Arial" w:hAnsi="Arial" w:cs="Arial"/>
-          <w:b/>
-          <w:bCs/>
-        </w:rPr>
-        <w:t>-MM-dd’)}&gt;&gt;</w:t>
+        <w:t>‘dd MMMM yyyy’, ‘yyyy-MM-dd’)}&gt;&gt;</w:t>
       </w:r>
       <w:r>
         <w:rPr>
@@ -1327,25 +1155,16 @@
         </w:rPr>
         <w:t xml:space="preserve"> {</w:t>
       </w:r>
-      <w:proofErr w:type="spellStart"/>
-      <w:r>
-        <w:rPr>
-          <w:rFonts w:ascii="Arial" w:hAnsi="Arial" w:cs="Arial"/>
-          <w:b/>
-          <w:bCs/>
-        </w:rPr>
-        <w:t>dateFormat</w:t>
-      </w:r>
-      <w:proofErr w:type="spellEnd"/>
-      <w:r>
-        <w:rPr>
-          <w:rFonts w:ascii="Arial" w:hAnsi="Arial" w:cs="Arial"/>
-          <w:b/>
-          <w:bCs/>
-        </w:rPr>
-        <w:t>(</w:t>
-      </w:r>
-      <w:proofErr w:type="spellStart"/>
+      <w:proofErr w:type="gramStart"/>
+      <w:r>
+        <w:rPr>
+          <w:rFonts w:ascii="Arial" w:hAnsi="Arial" w:cs="Arial"/>
+          <w:b/>
+          <w:bCs/>
+        </w:rPr>
+        <w:t>dateFormat(</w:t>
+      </w:r>
+      <w:proofErr w:type="gramEnd"/>
       <w:r>
         <w:rPr>
           <w:rFonts w:ascii="Arial" w:hAnsi="Arial" w:cs="Arial"/>
@@ -1354,7 +1173,6 @@
         </w:rPr>
         <w:t>disposalHearingDisclosureOfDocumentsDJ.date</w:t>
       </w:r>
-      <w:proofErr w:type="spellEnd"/>
       <w:r>
         <w:rPr>
           <w:rFonts w:ascii="Arial" w:hAnsi="Arial" w:cs="Arial"/>
@@ -1369,43 +1187,7 @@
           <w:b/>
           <w:bCs/>
         </w:rPr>
-        <w:t xml:space="preserve">‘dd MMMM </w:t>
-      </w:r>
-      <w:proofErr w:type="spellStart"/>
-      <w:r>
-        <w:rPr>
-          <w:rFonts w:ascii="Arial" w:hAnsi="Arial" w:cs="Arial"/>
-          <w:b/>
-          <w:bCs/>
-        </w:rPr>
-        <w:t>yyyy</w:t>
-      </w:r>
-      <w:proofErr w:type="spellEnd"/>
-      <w:r>
-        <w:rPr>
-          <w:rFonts w:ascii="Arial" w:hAnsi="Arial" w:cs="Arial"/>
-          <w:b/>
-          <w:bCs/>
-        </w:rPr>
-        <w:t>’, ‘</w:t>
-      </w:r>
-      <w:proofErr w:type="spellStart"/>
-      <w:r>
-        <w:rPr>
-          <w:rFonts w:ascii="Arial" w:hAnsi="Arial" w:cs="Arial"/>
-          <w:b/>
-          <w:bCs/>
-        </w:rPr>
-        <w:t>yyyy</w:t>
-      </w:r>
-      <w:proofErr w:type="spellEnd"/>
-      <w:r>
-        <w:rPr>
-          <w:rFonts w:ascii="Arial" w:hAnsi="Arial" w:cs="Arial"/>
-          <w:b/>
-          <w:bCs/>
-        </w:rPr>
-        <w:t>-MM-dd’)}&gt;&gt;</w:t>
+        <w:t>‘dd MMMM yyyy’, ‘yyyy-MM-dd’)}&gt;&gt;</w:t>
       </w:r>
       <w:r>
         <w:rPr>
@@ -1426,27 +1208,13 @@
         <w:rPr>
           <w:rFonts w:ascii="Arial" w:hAnsi="Arial" w:cs="Arial"/>
         </w:rPr>
-        <w:t>&lt;&lt;</w:t>
-      </w:r>
-      <w:proofErr w:type="spellStart"/>
-      <w:r>
-        <w:rPr>
-          <w:rFonts w:ascii="Arial" w:hAnsi="Arial" w:cs="Arial"/>
-        </w:rPr>
-        <w:t>es_</w:t>
-      </w:r>
-      <w:r>
-        <w:rPr>
-          <w:rFonts w:ascii="Arial" w:hAnsi="Arial" w:cs="Arial"/>
-        </w:rPr>
-        <w:t>disposalHearingDisclosureOfDocumentsDJAddSection</w:t>
-      </w:r>
-      <w:proofErr w:type="spellEnd"/>
-      <w:r>
-        <w:rPr>
-          <w:rFonts w:ascii="Arial" w:hAnsi="Arial" w:cs="Arial"/>
-        </w:rPr>
-        <w:t xml:space="preserve"> </w:t>
+        <w:t>&lt;&lt;es_</w:t>
+      </w:r>
+      <w:r>
+        <w:rPr>
+          <w:rFonts w:ascii="Arial" w:hAnsi="Arial" w:cs="Arial"/>
+        </w:rPr>
+        <w:t xml:space="preserve">disposalHearingDisclosureOfDocumentsDJAddSection </w:t>
       </w:r>
       <w:r>
         <w:rPr>
@@ -1465,14 +1233,7 @@
         <w:rPr>
           <w:rFonts w:ascii="Arial" w:hAnsi="Arial" w:cs="Arial"/>
         </w:rPr>
-        <w:t xml:space="preserve">&lt;&lt; </w:t>
-      </w:r>
-      <w:proofErr w:type="spellStart"/>
-      <w:r>
-        <w:rPr>
-          <w:rFonts w:ascii="Arial" w:hAnsi="Arial" w:cs="Arial"/>
-        </w:rPr>
-        <w:t>cs_</w:t>
+        <w:t>&lt;&lt; cs_</w:t>
       </w:r>
       <w:r>
         <w:rPr>
@@ -1480,7 +1241,6 @@
         </w:rPr>
         <w:t>disposalHearingWitnessOfFactDJAddSection</w:t>
       </w:r>
-      <w:proofErr w:type="spellEnd"/>
       <w:r>
         <w:rPr>
           <w:rFonts w:ascii="Arial" w:hAnsi="Arial" w:cs="Arial"/>
@@ -1539,24 +1299,16 @@
         </w:rPr>
         <w:t xml:space="preserve"> {</w:t>
       </w:r>
-      <w:proofErr w:type="spellStart"/>
-      <w:r>
-        <w:rPr>
-          <w:rFonts w:ascii="Arial" w:hAnsi="Arial" w:cs="Arial"/>
-          <w:b/>
-          <w:bCs/>
-        </w:rPr>
-        <w:t>dateFormat</w:t>
-      </w:r>
-      <w:proofErr w:type="spellEnd"/>
-      <w:r>
-        <w:rPr>
-          <w:rFonts w:ascii="Arial" w:hAnsi="Arial" w:cs="Arial"/>
-          <w:b/>
-          <w:bCs/>
-        </w:rPr>
-        <w:t>(</w:t>
-      </w:r>
+      <w:proofErr w:type="gramStart"/>
+      <w:r>
+        <w:rPr>
+          <w:rFonts w:ascii="Arial" w:hAnsi="Arial" w:cs="Arial"/>
+          <w:b/>
+          <w:bCs/>
+        </w:rPr>
+        <w:t>dateFormat(</w:t>
+      </w:r>
+      <w:proofErr w:type="gramEnd"/>
       <w:r>
         <w:rPr>
           <w:rFonts w:ascii="Arial" w:hAnsi="Arial" w:cs="Arial"/>
@@ -1579,43 +1331,7 @@
           <w:b/>
           <w:bCs/>
         </w:rPr>
-        <w:t xml:space="preserve">‘dd MMMM </w:t>
-      </w:r>
-      <w:proofErr w:type="spellStart"/>
-      <w:r>
-        <w:rPr>
-          <w:rFonts w:ascii="Arial" w:hAnsi="Arial" w:cs="Arial"/>
-          <w:b/>
-          <w:bCs/>
-        </w:rPr>
-        <w:t>yyyy</w:t>
-      </w:r>
-      <w:proofErr w:type="spellEnd"/>
-      <w:r>
-        <w:rPr>
-          <w:rFonts w:ascii="Arial" w:hAnsi="Arial" w:cs="Arial"/>
-          <w:b/>
-          <w:bCs/>
-        </w:rPr>
-        <w:t>’, ‘</w:t>
-      </w:r>
-      <w:proofErr w:type="spellStart"/>
-      <w:r>
-        <w:rPr>
-          <w:rFonts w:ascii="Arial" w:hAnsi="Arial" w:cs="Arial"/>
-          <w:b/>
-          <w:bCs/>
-        </w:rPr>
-        <w:t>yyyy</w:t>
-      </w:r>
-      <w:proofErr w:type="spellEnd"/>
-      <w:r>
-        <w:rPr>
-          <w:rFonts w:ascii="Arial" w:hAnsi="Arial" w:cs="Arial"/>
-          <w:b/>
-          <w:bCs/>
-        </w:rPr>
-        <w:t>-MM-dd’)}&gt;&gt;</w:t>
+        <w:t>‘dd MMMM yyyy’, ‘yyyy-MM-dd’)}&gt;&gt;</w:t>
       </w:r>
       <w:r>
         <w:rPr>
@@ -1689,24 +1405,16 @@
         </w:rPr>
         <w:t xml:space="preserve"> {</w:t>
       </w:r>
-      <w:proofErr w:type="spellStart"/>
-      <w:r>
-        <w:rPr>
-          <w:rFonts w:ascii="Arial" w:hAnsi="Arial" w:cs="Arial"/>
-          <w:b/>
-          <w:bCs/>
-        </w:rPr>
-        <w:t>dateFormat</w:t>
-      </w:r>
-      <w:proofErr w:type="spellEnd"/>
-      <w:r>
-        <w:rPr>
-          <w:rFonts w:ascii="Arial" w:hAnsi="Arial" w:cs="Arial"/>
-          <w:b/>
-          <w:bCs/>
-        </w:rPr>
-        <w:t>(</w:t>
-      </w:r>
+      <w:proofErr w:type="gramStart"/>
+      <w:r>
+        <w:rPr>
+          <w:rFonts w:ascii="Arial" w:hAnsi="Arial" w:cs="Arial"/>
+          <w:b/>
+          <w:bCs/>
+        </w:rPr>
+        <w:t>dateFormat(</w:t>
+      </w:r>
+      <w:proofErr w:type="gramEnd"/>
       <w:r>
         <w:rPr>
           <w:rFonts w:ascii="Arial" w:hAnsi="Arial" w:cs="Arial"/>
@@ -1729,43 +1437,7 @@
           <w:b/>
           <w:bCs/>
         </w:rPr>
-        <w:t xml:space="preserve">‘dd MMMM </w:t>
-      </w:r>
-      <w:proofErr w:type="spellStart"/>
-      <w:r>
-        <w:rPr>
-          <w:rFonts w:ascii="Arial" w:hAnsi="Arial" w:cs="Arial"/>
-          <w:b/>
-          <w:bCs/>
-        </w:rPr>
-        <w:t>yyyy</w:t>
-      </w:r>
-      <w:proofErr w:type="spellEnd"/>
-      <w:r>
-        <w:rPr>
-          <w:rFonts w:ascii="Arial" w:hAnsi="Arial" w:cs="Arial"/>
-          <w:b/>
-          <w:bCs/>
-        </w:rPr>
-        <w:t>’, ‘</w:t>
-      </w:r>
-      <w:proofErr w:type="spellStart"/>
-      <w:r>
-        <w:rPr>
-          <w:rFonts w:ascii="Arial" w:hAnsi="Arial" w:cs="Arial"/>
-          <w:b/>
-          <w:bCs/>
-        </w:rPr>
-        <w:t>yyyy</w:t>
-      </w:r>
-      <w:proofErr w:type="spellEnd"/>
-      <w:r>
-        <w:rPr>
-          <w:rFonts w:ascii="Arial" w:hAnsi="Arial" w:cs="Arial"/>
-          <w:b/>
-          <w:bCs/>
-        </w:rPr>
-        <w:t>-MM-dd’)}&gt;&gt;</w:t>
+        <w:t>‘dd MMMM yyyy’, ‘yyyy-MM-dd’)}&gt;&gt;</w:t>
       </w:r>
       <w:r>
         <w:rPr>
@@ -1812,27 +1484,13 @@
         <w:rPr>
           <w:rFonts w:ascii="Arial" w:hAnsi="Arial" w:cs="Arial"/>
         </w:rPr>
-        <w:t xml:space="preserve">&lt;&lt; </w:t>
-      </w:r>
-      <w:proofErr w:type="spellStart"/>
-      <w:r>
-        <w:rPr>
-          <w:rFonts w:ascii="Arial" w:hAnsi="Arial" w:cs="Arial"/>
-        </w:rPr>
-        <w:t>es_</w:t>
-      </w:r>
-      <w:r>
-        <w:rPr>
-          <w:rFonts w:ascii="Arial" w:hAnsi="Arial" w:cs="Arial"/>
-        </w:rPr>
-        <w:t>disposalHearingWitnessOfFactDJAddSection</w:t>
-      </w:r>
-      <w:proofErr w:type="spellEnd"/>
-      <w:r>
-        <w:rPr>
-          <w:rFonts w:ascii="Arial" w:hAnsi="Arial" w:cs="Arial"/>
-        </w:rPr>
-        <w:t xml:space="preserve"> </w:t>
+        <w:t>&lt;&lt; es_</w:t>
+      </w:r>
+      <w:r>
+        <w:rPr>
+          <w:rFonts w:ascii="Arial" w:hAnsi="Arial" w:cs="Arial"/>
+        </w:rPr>
+        <w:t xml:space="preserve">disposalHearingWitnessOfFactDJAddSection </w:t>
       </w:r>
       <w:r>
         <w:rPr>
@@ -1853,7 +1511,6 @@
         </w:rPr>
         <w:t>&lt;&lt;</w:t>
       </w:r>
-      <w:proofErr w:type="spellStart"/>
       <w:r>
         <w:rPr>
           <w:rFonts w:ascii="Arial" w:hAnsi="Arial" w:cs="Arial"/>
@@ -1872,7 +1529,6 @@
         </w:rPr>
         <w:t>disposalHearingMedicalEvidenceDJAddSection</w:t>
       </w:r>
-      <w:proofErr w:type="spellEnd"/>
       <w:r>
         <w:rPr>
           <w:rFonts w:ascii="Arial" w:hAnsi="Arial" w:cs="Arial"/>
@@ -1935,24 +1591,16 @@
         </w:rPr>
         <w:t xml:space="preserve"> {</w:t>
       </w:r>
-      <w:proofErr w:type="spellStart"/>
-      <w:r>
-        <w:rPr>
-          <w:rFonts w:ascii="Arial" w:hAnsi="Arial" w:cs="Arial"/>
-          <w:b/>
-          <w:bCs/>
-        </w:rPr>
-        <w:t>dateFormat</w:t>
-      </w:r>
-      <w:proofErr w:type="spellEnd"/>
-      <w:r>
-        <w:rPr>
-          <w:rFonts w:ascii="Arial" w:hAnsi="Arial" w:cs="Arial"/>
-          <w:b/>
-          <w:bCs/>
-        </w:rPr>
-        <w:t>(</w:t>
-      </w:r>
+      <w:proofErr w:type="gramStart"/>
+      <w:r>
+        <w:rPr>
+          <w:rFonts w:ascii="Arial" w:hAnsi="Arial" w:cs="Arial"/>
+          <w:b/>
+          <w:bCs/>
+        </w:rPr>
+        <w:t>dateFormat(</w:t>
+      </w:r>
+      <w:proofErr w:type="gramEnd"/>
       <w:r>
         <w:rPr>
           <w:rFonts w:ascii="Arial" w:hAnsi="Arial" w:cs="Arial"/>
@@ -1981,43 +1629,7 @@
           <w:b/>
           <w:bCs/>
         </w:rPr>
-        <w:t xml:space="preserve">‘dd MMMM </w:t>
-      </w:r>
-      <w:proofErr w:type="spellStart"/>
-      <w:r>
-        <w:rPr>
-          <w:rFonts w:ascii="Arial" w:hAnsi="Arial" w:cs="Arial"/>
-          <w:b/>
-          <w:bCs/>
-        </w:rPr>
-        <w:t>yyyy</w:t>
-      </w:r>
-      <w:proofErr w:type="spellEnd"/>
-      <w:r>
-        <w:rPr>
-          <w:rFonts w:ascii="Arial" w:hAnsi="Arial" w:cs="Arial"/>
-          <w:b/>
-          <w:bCs/>
-        </w:rPr>
-        <w:t>’, ‘</w:t>
-      </w:r>
-      <w:proofErr w:type="spellStart"/>
-      <w:r>
-        <w:rPr>
-          <w:rFonts w:ascii="Arial" w:hAnsi="Arial" w:cs="Arial"/>
-          <w:b/>
-          <w:bCs/>
-        </w:rPr>
-        <w:t>yyyy</w:t>
-      </w:r>
-      <w:proofErr w:type="spellEnd"/>
-      <w:r>
-        <w:rPr>
-          <w:rFonts w:ascii="Arial" w:hAnsi="Arial" w:cs="Arial"/>
-          <w:b/>
-          <w:bCs/>
-        </w:rPr>
-        <w:t>-MM-dd’)}&gt;&gt;</w:t>
+        <w:t>‘dd MMMM yyyy’, ‘yyyy-MM-dd’)}&gt;&gt;</w:t>
       </w:r>
       <w:r>
         <w:rPr>
@@ -2038,48 +1650,20 @@
         <w:rPr>
           <w:rFonts w:ascii="Arial" w:hAnsi="Arial" w:cs="Arial"/>
         </w:rPr>
-        <w:t>&lt;&lt;</w:t>
-      </w:r>
-      <w:proofErr w:type="spellStart"/>
-      <w:r>
-        <w:rPr>
-          <w:rFonts w:ascii="Arial" w:hAnsi="Arial" w:cs="Arial"/>
-        </w:rPr>
-        <w:t>es_disposalHearingMedicalEvidenceDJAddSection</w:t>
-      </w:r>
-      <w:proofErr w:type="spellEnd"/>
-      <w:r>
-        <w:rPr>
-          <w:rFonts w:ascii="Arial" w:hAnsi="Arial" w:cs="Arial"/>
-        </w:rPr>
-        <w:t>&gt;&gt;</w:t>
-      </w:r>
-    </w:p>
-    <w:p>
-      <w:pPr>
-        <w:rPr>
-          <w:rFonts w:ascii="Arial" w:hAnsi="Arial" w:cs="Arial"/>
-        </w:rPr>
-      </w:pPr>
-      <w:r>
-        <w:rPr>
-          <w:rFonts w:ascii="Arial" w:hAnsi="Arial" w:cs="Arial"/>
-        </w:rPr>
-        <w:t>&lt;&lt;</w:t>
-      </w:r>
-      <w:proofErr w:type="spellStart"/>
-      <w:r>
-        <w:rPr>
-          <w:rFonts w:ascii="Arial" w:hAnsi="Arial" w:cs="Arial"/>
-        </w:rPr>
-        <w:t>cs_disposalHearingQuestionsToExpertsDJAddSection</w:t>
-      </w:r>
-      <w:proofErr w:type="spellEnd"/>
-      <w:r>
-        <w:rPr>
-          <w:rFonts w:ascii="Arial" w:hAnsi="Arial" w:cs="Arial"/>
-        </w:rPr>
-        <w:t>&gt;&gt;</w:t>
+        <w:t>&lt;&lt;es_disposalHearingMedicalEvidenceDJAddSection&gt;&gt;</w:t>
+      </w:r>
+    </w:p>
+    <w:p>
+      <w:pPr>
+        <w:rPr>
+          <w:rFonts w:ascii="Arial" w:hAnsi="Arial" w:cs="Arial"/>
+        </w:rPr>
+      </w:pPr>
+      <w:r>
+        <w:rPr>
+          <w:rFonts w:ascii="Arial" w:hAnsi="Arial" w:cs="Arial"/>
+        </w:rPr>
+        <w:t>&lt;&lt;cs_disposalHearingQuestionsToExpertsDJAddSection&gt;&gt;</w:t>
       </w:r>
     </w:p>
     <w:p>
@@ -2137,23 +1721,14 @@
         </w:rPr>
         <w:t xml:space="preserve"> {</w:t>
       </w:r>
-      <w:proofErr w:type="spellStart"/>
-      <w:r>
-        <w:rPr>
-          <w:rFonts w:ascii="Arial" w:hAnsi="Arial" w:cs="Arial"/>
-          <w:b/>
-          <w:bCs/>
-        </w:rPr>
-        <w:t>dateFormat</w:t>
-      </w:r>
-      <w:proofErr w:type="spellEnd"/>
-      <w:r>
-        <w:rPr>
-          <w:rFonts w:ascii="Arial" w:hAnsi="Arial" w:cs="Arial"/>
-          <w:b/>
-          <w:bCs/>
-        </w:rPr>
-        <w:t>(</w:t>
+      <w:proofErr w:type="gramStart"/>
+      <w:r>
+        <w:rPr>
+          <w:rFonts w:ascii="Arial" w:hAnsi="Arial" w:cs="Arial"/>
+          <w:b/>
+          <w:bCs/>
+        </w:rPr>
+        <w:t>dateFormat(</w:t>
       </w:r>
       <w:r>
         <w:rPr>
@@ -2161,7 +1736,6 @@
         </w:rPr>
         <w:t xml:space="preserve"> </w:t>
       </w:r>
-      <w:proofErr w:type="spellStart"/>
       <w:r>
         <w:rPr>
           <w:rFonts w:ascii="Arial" w:hAnsi="Arial" w:cs="Arial"/>
@@ -2170,7 +1744,7 @@
         </w:rPr>
         <w:t>disposalHearingQuestionsToExpertsDJ.date</w:t>
       </w:r>
-      <w:proofErr w:type="spellEnd"/>
+      <w:proofErr w:type="gramEnd"/>
       <w:r>
         <w:rPr>
           <w:rFonts w:ascii="Arial" w:hAnsi="Arial" w:cs="Arial"/>
@@ -2185,43 +1759,7 @@
           <w:b/>
           <w:bCs/>
         </w:rPr>
-        <w:t xml:space="preserve">‘dd MMMM </w:t>
-      </w:r>
-      <w:proofErr w:type="spellStart"/>
-      <w:r>
-        <w:rPr>
-          <w:rFonts w:ascii="Arial" w:hAnsi="Arial" w:cs="Arial"/>
-          <w:b/>
-          <w:bCs/>
-        </w:rPr>
-        <w:t>yyyy</w:t>
-      </w:r>
-      <w:proofErr w:type="spellEnd"/>
-      <w:r>
-        <w:rPr>
-          <w:rFonts w:ascii="Arial" w:hAnsi="Arial" w:cs="Arial"/>
-          <w:b/>
-          <w:bCs/>
-        </w:rPr>
-        <w:t>’, ‘</w:t>
-      </w:r>
-      <w:proofErr w:type="spellStart"/>
-      <w:r>
-        <w:rPr>
-          <w:rFonts w:ascii="Arial" w:hAnsi="Arial" w:cs="Arial"/>
-          <w:b/>
-          <w:bCs/>
-        </w:rPr>
-        <w:t>yyyy</w:t>
-      </w:r>
-      <w:proofErr w:type="spellEnd"/>
-      <w:r>
-        <w:rPr>
-          <w:rFonts w:ascii="Arial" w:hAnsi="Arial" w:cs="Arial"/>
-          <w:b/>
-          <w:bCs/>
-        </w:rPr>
-        <w:t>-MM-dd’)}&gt;&gt;</w:t>
+        <w:t>‘dd MMMM yyyy’, ‘yyyy-MM-dd’)}&gt;&gt;</w:t>
       </w:r>
       <w:r>
         <w:rPr>
@@ -2256,48 +1794,20 @@
         <w:rPr>
           <w:rFonts w:ascii="Arial" w:hAnsi="Arial" w:cs="Arial"/>
         </w:rPr>
-        <w:t>&lt;&lt;</w:t>
-      </w:r>
-      <w:proofErr w:type="spellStart"/>
-      <w:r>
-        <w:rPr>
-          <w:rFonts w:ascii="Arial" w:hAnsi="Arial" w:cs="Arial"/>
-        </w:rPr>
-        <w:t>es_disposalHearingQuestionsToExpertsDJAddSection</w:t>
-      </w:r>
-      <w:proofErr w:type="spellEnd"/>
-      <w:r>
-        <w:rPr>
-          <w:rFonts w:ascii="Arial" w:hAnsi="Arial" w:cs="Arial"/>
-        </w:rPr>
-        <w:t>&gt;&gt;</w:t>
-      </w:r>
-    </w:p>
-    <w:p>
-      <w:pPr>
-        <w:rPr>
-          <w:rFonts w:ascii="Arial" w:hAnsi="Arial" w:cs="Arial"/>
-        </w:rPr>
-      </w:pPr>
-      <w:r>
-        <w:rPr>
-          <w:rFonts w:ascii="Arial" w:hAnsi="Arial" w:cs="Arial"/>
-        </w:rPr>
-        <w:t>&lt;&lt;</w:t>
-      </w:r>
-      <w:proofErr w:type="spellStart"/>
-      <w:r>
-        <w:rPr>
-          <w:rFonts w:ascii="Arial" w:hAnsi="Arial" w:cs="Arial"/>
-        </w:rPr>
-        <w:t>cs_disposalHearingSchedulesOfLossDJAddSection</w:t>
-      </w:r>
-      <w:proofErr w:type="spellEnd"/>
-      <w:r>
-        <w:rPr>
-          <w:rFonts w:ascii="Arial" w:hAnsi="Arial" w:cs="Arial"/>
-        </w:rPr>
-        <w:t>&gt;&gt;</w:t>
+        <w:t>&lt;&lt;es_disposalHearingQuestionsToExpertsDJAddSection&gt;&gt;</w:t>
+      </w:r>
+    </w:p>
+    <w:p>
+      <w:pPr>
+        <w:rPr>
+          <w:rFonts w:ascii="Arial" w:hAnsi="Arial" w:cs="Arial"/>
+        </w:rPr>
+      </w:pPr>
+      <w:r>
+        <w:rPr>
+          <w:rFonts w:ascii="Arial" w:hAnsi="Arial" w:cs="Arial"/>
+        </w:rPr>
+        <w:t>&lt;&lt;cs_disposalHearingSchedulesOfLossDJAddSection&gt;&gt;</w:t>
       </w:r>
     </w:p>
     <w:p>
@@ -2386,24 +1896,16 @@
         </w:rPr>
         <w:t xml:space="preserve"> {</w:t>
       </w:r>
-      <w:proofErr w:type="spellStart"/>
-      <w:r>
-        <w:rPr>
-          <w:rFonts w:ascii="Arial" w:hAnsi="Arial" w:cs="Arial"/>
-          <w:b/>
-          <w:bCs/>
-        </w:rPr>
-        <w:t>dateFormat</w:t>
-      </w:r>
-      <w:proofErr w:type="spellEnd"/>
-      <w:r>
-        <w:rPr>
-          <w:rFonts w:ascii="Arial" w:hAnsi="Arial" w:cs="Arial"/>
-          <w:b/>
-          <w:bCs/>
-        </w:rPr>
-        <w:t>(</w:t>
-      </w:r>
+      <w:proofErr w:type="gramStart"/>
+      <w:r>
+        <w:rPr>
+          <w:rFonts w:ascii="Arial" w:hAnsi="Arial" w:cs="Arial"/>
+          <w:b/>
+          <w:bCs/>
+        </w:rPr>
+        <w:t>dateFormat(</w:t>
+      </w:r>
+      <w:proofErr w:type="gramEnd"/>
       <w:r>
         <w:rPr>
           <w:rFonts w:ascii="Arial" w:hAnsi="Arial" w:cs="Arial"/>
@@ -2432,43 +1934,7 @@
           <w:b/>
           <w:bCs/>
         </w:rPr>
-        <w:t xml:space="preserve">‘dd MMMM </w:t>
-      </w:r>
-      <w:proofErr w:type="spellStart"/>
-      <w:r>
-        <w:rPr>
-          <w:rFonts w:ascii="Arial" w:hAnsi="Arial" w:cs="Arial"/>
-          <w:b/>
-          <w:bCs/>
-        </w:rPr>
-        <w:t>yyyy</w:t>
-      </w:r>
-      <w:proofErr w:type="spellEnd"/>
-      <w:r>
-        <w:rPr>
-          <w:rFonts w:ascii="Arial" w:hAnsi="Arial" w:cs="Arial"/>
-          <w:b/>
-          <w:bCs/>
-        </w:rPr>
-        <w:t>’, ‘</w:t>
-      </w:r>
-      <w:proofErr w:type="spellStart"/>
-      <w:r>
-        <w:rPr>
-          <w:rFonts w:ascii="Arial" w:hAnsi="Arial" w:cs="Arial"/>
-          <w:b/>
-          <w:bCs/>
-        </w:rPr>
-        <w:t>yyyy</w:t>
-      </w:r>
-      <w:proofErr w:type="spellEnd"/>
-      <w:r>
-        <w:rPr>
-          <w:rFonts w:ascii="Arial" w:hAnsi="Arial" w:cs="Arial"/>
-          <w:b/>
-          <w:bCs/>
-        </w:rPr>
-        <w:t>-MM-dd’)}&gt;&gt;</w:t>
+        <w:t>‘dd MMMM yyyy’, ‘yyyy-MM-dd’)}&gt;&gt;</w:t>
       </w:r>
       <w:r>
         <w:rPr>
@@ -2537,24 +2003,16 @@
         </w:rPr>
         <w:t xml:space="preserve"> {</w:t>
       </w:r>
-      <w:proofErr w:type="spellStart"/>
-      <w:r>
-        <w:rPr>
-          <w:rFonts w:ascii="Arial" w:hAnsi="Arial" w:cs="Arial"/>
-          <w:b/>
-          <w:bCs/>
-        </w:rPr>
-        <w:t>dateFormat</w:t>
-      </w:r>
-      <w:proofErr w:type="spellEnd"/>
-      <w:r>
-        <w:rPr>
-          <w:rFonts w:ascii="Arial" w:hAnsi="Arial" w:cs="Arial"/>
-          <w:b/>
-          <w:bCs/>
-        </w:rPr>
-        <w:t>(</w:t>
-      </w:r>
+      <w:proofErr w:type="gramStart"/>
+      <w:r>
+        <w:rPr>
+          <w:rFonts w:ascii="Arial" w:hAnsi="Arial" w:cs="Arial"/>
+          <w:b/>
+          <w:bCs/>
+        </w:rPr>
+        <w:t>dateFormat(</w:t>
+      </w:r>
+      <w:proofErr w:type="gramEnd"/>
       <w:r>
         <w:rPr>
           <w:rFonts w:ascii="Arial" w:hAnsi="Arial" w:cs="Arial"/>
@@ -2583,43 +2041,7 @@
           <w:b/>
           <w:bCs/>
         </w:rPr>
-        <w:t xml:space="preserve">‘dd MMMM </w:t>
-      </w:r>
-      <w:proofErr w:type="spellStart"/>
-      <w:r>
-        <w:rPr>
-          <w:rFonts w:ascii="Arial" w:hAnsi="Arial" w:cs="Arial"/>
-          <w:b/>
-          <w:bCs/>
-        </w:rPr>
-        <w:t>yyyy</w:t>
-      </w:r>
-      <w:proofErr w:type="spellEnd"/>
-      <w:r>
-        <w:rPr>
-          <w:rFonts w:ascii="Arial" w:hAnsi="Arial" w:cs="Arial"/>
-          <w:b/>
-          <w:bCs/>
-        </w:rPr>
-        <w:t>’, ‘</w:t>
-      </w:r>
-      <w:proofErr w:type="spellStart"/>
-      <w:r>
-        <w:rPr>
-          <w:rFonts w:ascii="Arial" w:hAnsi="Arial" w:cs="Arial"/>
-          <w:b/>
-          <w:bCs/>
-        </w:rPr>
-        <w:t>yyyy</w:t>
-      </w:r>
-      <w:proofErr w:type="spellEnd"/>
-      <w:r>
-        <w:rPr>
-          <w:rFonts w:ascii="Arial" w:hAnsi="Arial" w:cs="Arial"/>
-          <w:b/>
-          <w:bCs/>
-        </w:rPr>
-        <w:t>-MM-dd’)}&gt;&gt;</w:t>
+        <w:t>‘dd MMMM yyyy’, ‘yyyy-MM-dd’)}&gt;&gt;</w:t>
       </w:r>
       <w:r>
         <w:rPr>
@@ -2689,24 +2111,16 @@
         </w:rPr>
         <w:t xml:space="preserve"> {</w:t>
       </w:r>
-      <w:proofErr w:type="spellStart"/>
-      <w:r>
-        <w:rPr>
-          <w:rFonts w:ascii="Arial" w:hAnsi="Arial" w:cs="Arial"/>
-          <w:b/>
-          <w:bCs/>
-        </w:rPr>
-        <w:t>dateFormat</w:t>
-      </w:r>
-      <w:proofErr w:type="spellEnd"/>
-      <w:r>
-        <w:rPr>
-          <w:rFonts w:ascii="Arial" w:hAnsi="Arial" w:cs="Arial"/>
-          <w:b/>
-          <w:bCs/>
-        </w:rPr>
-        <w:t>(</w:t>
-      </w:r>
+      <w:proofErr w:type="gramStart"/>
+      <w:r>
+        <w:rPr>
+          <w:rFonts w:ascii="Arial" w:hAnsi="Arial" w:cs="Arial"/>
+          <w:b/>
+          <w:bCs/>
+        </w:rPr>
+        <w:t>dateFormat(</w:t>
+      </w:r>
+      <w:proofErr w:type="gramEnd"/>
       <w:r>
         <w:rPr>
           <w:rFonts w:ascii="Arial" w:hAnsi="Arial" w:cs="Arial"/>
@@ -2735,43 +2149,7 @@
           <w:b/>
           <w:bCs/>
         </w:rPr>
-        <w:t xml:space="preserve">‘dd MMMM </w:t>
-      </w:r>
-      <w:proofErr w:type="spellStart"/>
-      <w:r>
-        <w:rPr>
-          <w:rFonts w:ascii="Arial" w:hAnsi="Arial" w:cs="Arial"/>
-          <w:b/>
-          <w:bCs/>
-        </w:rPr>
-        <w:t>yyyy</w:t>
-      </w:r>
-      <w:proofErr w:type="spellEnd"/>
-      <w:r>
-        <w:rPr>
-          <w:rFonts w:ascii="Arial" w:hAnsi="Arial" w:cs="Arial"/>
-          <w:b/>
-          <w:bCs/>
-        </w:rPr>
-        <w:t>’, ‘</w:t>
-      </w:r>
-      <w:proofErr w:type="spellStart"/>
-      <w:r>
-        <w:rPr>
-          <w:rFonts w:ascii="Arial" w:hAnsi="Arial" w:cs="Arial"/>
-          <w:b/>
-          <w:bCs/>
-        </w:rPr>
-        <w:t>yyyy</w:t>
-      </w:r>
-      <w:proofErr w:type="spellEnd"/>
-      <w:r>
-        <w:rPr>
-          <w:rFonts w:ascii="Arial" w:hAnsi="Arial" w:cs="Arial"/>
-          <w:b/>
-          <w:bCs/>
-        </w:rPr>
-        <w:t>-MM-dd’)}&gt;&gt;</w:t>
+        <w:t>‘dd MMMM yyyy’, ‘yyyy-MM-dd’)}&gt;&gt;</w:t>
       </w:r>
       <w:r>
         <w:rPr>
@@ -2792,48 +2170,20 @@
         <w:rPr>
           <w:rFonts w:ascii="Arial" w:hAnsi="Arial" w:cs="Arial"/>
         </w:rPr>
-        <w:t>&lt;&lt;</w:t>
-      </w:r>
-      <w:proofErr w:type="spellStart"/>
-      <w:r>
-        <w:rPr>
-          <w:rFonts w:ascii="Arial" w:hAnsi="Arial" w:cs="Arial"/>
-        </w:rPr>
-        <w:t>es_disposalHearingSchedulesOfLossDJAddSection</w:t>
-      </w:r>
-      <w:proofErr w:type="spellEnd"/>
-      <w:r>
-        <w:rPr>
-          <w:rFonts w:ascii="Arial" w:hAnsi="Arial" w:cs="Arial"/>
-        </w:rPr>
-        <w:t>&gt;&gt;</w:t>
-      </w:r>
-    </w:p>
-    <w:p>
-      <w:pPr>
-        <w:rPr>
-          <w:rFonts w:ascii="Arial" w:hAnsi="Arial" w:cs="Arial"/>
-        </w:rPr>
-      </w:pPr>
-      <w:r>
-        <w:rPr>
-          <w:rFonts w:ascii="Arial" w:hAnsi="Arial" w:cs="Arial"/>
-        </w:rPr>
-        <w:t>&lt;&lt;</w:t>
-      </w:r>
-      <w:proofErr w:type="spellStart"/>
-      <w:r>
-        <w:rPr>
-          <w:rFonts w:ascii="Arial" w:hAnsi="Arial" w:cs="Arial"/>
-        </w:rPr>
-        <w:t>cs_disposalHearingFinalDisposalHearingDJAddSection</w:t>
-      </w:r>
-      <w:proofErr w:type="spellEnd"/>
-      <w:r>
-        <w:rPr>
-          <w:rFonts w:ascii="Arial" w:hAnsi="Arial" w:cs="Arial"/>
-        </w:rPr>
-        <w:t>&gt;&gt;</w:t>
+        <w:t>&lt;&lt;es_disposalHearingSchedulesOfLossDJAddSection&gt;&gt;</w:t>
+      </w:r>
+    </w:p>
+    <w:p>
+      <w:pPr>
+        <w:rPr>
+          <w:rFonts w:ascii="Arial" w:hAnsi="Arial" w:cs="Arial"/>
+        </w:rPr>
+      </w:pPr>
+      <w:r>
+        <w:rPr>
+          <w:rFonts w:ascii="Arial" w:hAnsi="Arial" w:cs="Arial"/>
+        </w:rPr>
+        <w:t>&lt;&lt;cs_disposalHearingFinalDisposalHearingDJAddSection&gt;&gt;</w:t>
       </w:r>
     </w:p>
     <w:p>
@@ -2875,7 +2225,6 @@
         <w:t xml:space="preserve">&lt;&lt; </w:t>
       </w:r>
       <w:bookmarkStart w:id="4" w:name="_Hlk119012940"/>
-      <w:proofErr w:type="spellStart"/>
       <w:r>
         <w:rPr>
           <w:rFonts w:ascii="Arial" w:hAnsi="Arial" w:cs="Arial"/>
@@ -2887,14 +2236,7 @@
         <w:rPr>
           <w:rFonts w:ascii="Arial" w:hAnsi="Arial" w:cs="Arial"/>
         </w:rPr>
-        <w:t>.input</w:t>
-      </w:r>
-      <w:proofErr w:type="spellEnd"/>
-      <w:r>
-        <w:rPr>
-          <w:rFonts w:ascii="Arial" w:hAnsi="Arial" w:cs="Arial"/>
-        </w:rPr>
-        <w:t xml:space="preserve"> &gt;&gt;</w:t>
+        <w:t>.input &gt;&gt;</w:t>
       </w:r>
       <w:r>
         <w:rPr>
@@ -2912,77 +2254,23 @@
         </w:rPr>
         <w:t>&lt;&lt; {</w:t>
       </w:r>
-      <w:proofErr w:type="spellStart"/>
-      <w:r>
-        <w:rPr>
-          <w:rFonts w:ascii="Arial" w:hAnsi="Arial" w:cs="Arial"/>
-          <w:b/>
-          <w:bCs/>
-        </w:rPr>
-        <w:t>dateFormat</w:t>
-      </w:r>
-      <w:proofErr w:type="spellEnd"/>
-      <w:r>
-        <w:rPr>
-          <w:rFonts w:ascii="Arial" w:hAnsi="Arial" w:cs="Arial"/>
-          <w:b/>
-          <w:bCs/>
-        </w:rPr>
-        <w:t>(</w:t>
-      </w:r>
-      <w:proofErr w:type="spellStart"/>
-      <w:r>
-        <w:rPr>
-          <w:rFonts w:ascii="Arial" w:hAnsi="Arial" w:cs="Arial"/>
-          <w:b/>
-          <w:bCs/>
-        </w:rPr>
-        <w:t>disposalHearingFinalDisposalHearingTimeDJ.date</w:t>
-      </w:r>
-      <w:proofErr w:type="spellEnd"/>
-      <w:r>
-        <w:rPr>
-          <w:rFonts w:ascii="Arial" w:hAnsi="Arial" w:cs="Arial"/>
-          <w:b/>
-          <w:bCs/>
-        </w:rPr>
-        <w:t xml:space="preserve">, ‘dd MMMM </w:t>
-      </w:r>
-      <w:proofErr w:type="spellStart"/>
-      <w:r>
-        <w:rPr>
-          <w:rFonts w:ascii="Arial" w:hAnsi="Arial" w:cs="Arial"/>
-          <w:b/>
-          <w:bCs/>
-        </w:rPr>
-        <w:t>yyyy</w:t>
-      </w:r>
-      <w:proofErr w:type="spellEnd"/>
-      <w:r>
-        <w:rPr>
-          <w:rFonts w:ascii="Arial" w:hAnsi="Arial" w:cs="Arial"/>
-          <w:b/>
-          <w:bCs/>
-        </w:rPr>
-        <w:t>’, ‘</w:t>
-      </w:r>
-      <w:proofErr w:type="spellStart"/>
-      <w:r>
-        <w:rPr>
-          <w:rFonts w:ascii="Arial" w:hAnsi="Arial" w:cs="Arial"/>
-          <w:b/>
-          <w:bCs/>
-        </w:rPr>
-        <w:t>yyyy</w:t>
-      </w:r>
-      <w:proofErr w:type="spellEnd"/>
-      <w:r>
-        <w:rPr>
-          <w:rFonts w:ascii="Arial" w:hAnsi="Arial" w:cs="Arial"/>
-          <w:b/>
-          <w:bCs/>
-        </w:rPr>
-        <w:t xml:space="preserve">-MM-dd’)}&gt;&gt;. </w:t>
+      <w:proofErr w:type="gramStart"/>
+      <w:r>
+        <w:rPr>
+          <w:rFonts w:ascii="Arial" w:hAnsi="Arial" w:cs="Arial"/>
+          <w:b/>
+          <w:bCs/>
+        </w:rPr>
+        <w:t>dateFormat(</w:t>
+      </w:r>
+      <w:proofErr w:type="gramEnd"/>
+      <w:r>
+        <w:rPr>
+          <w:rFonts w:ascii="Arial" w:hAnsi="Arial" w:cs="Arial"/>
+          <w:b/>
+          <w:bCs/>
+        </w:rPr>
+        <w:t xml:space="preserve">disposalHearingFinalDisposalHearingTimeDJ.date, ‘dd MMMM yyyy’, ‘yyyy-MM-dd’)}&gt;&gt;. </w:t>
       </w:r>
       <w:r>
         <w:rPr>
@@ -2998,23 +2286,13 @@
         </w:rPr>
         <w:t xml:space="preserve">&lt;&lt; </w:t>
       </w:r>
-      <w:proofErr w:type="spellStart"/>
-      <w:r>
-        <w:rPr>
-          <w:rFonts w:ascii="Arial" w:hAnsi="Arial" w:cs="Arial"/>
-          <w:b/>
-          <w:bCs/>
-        </w:rPr>
-        <w:t>disposalHearingTimeEstimateDJ</w:t>
-      </w:r>
-      <w:proofErr w:type="spellEnd"/>
-      <w:r>
-        <w:rPr>
-          <w:rFonts w:ascii="Arial" w:hAnsi="Arial" w:cs="Arial"/>
-          <w:b/>
-          <w:bCs/>
-        </w:rPr>
-        <w:t xml:space="preserve"> </w:t>
+      <w:r>
+        <w:rPr>
+          <w:rFonts w:ascii="Arial" w:hAnsi="Arial" w:cs="Arial"/>
+          <w:b/>
+          <w:bCs/>
+        </w:rPr>
+        <w:t xml:space="preserve">disposalHearingTimeEstimateDJ </w:t>
       </w:r>
       <w:r>
         <w:rPr>
@@ -3045,34 +2323,31 @@
           <w:color w:val="000000"/>
           <w:lang w:eastAsia="en-GB"/>
         </w:rPr>
-        <w:t>&lt;&lt;cs_{</w:t>
-      </w:r>
-      <w:proofErr w:type="spellStart"/>
+        <w:t>&lt;&lt;cs_{disposalHearingMethodDJ=’</w:t>
+      </w:r>
       <w:r>
         <w:rPr>
           <w:rFonts w:ascii="Arial" w:eastAsia="Times New Roman" w:hAnsi="Arial" w:cs="Arial"/>
           <w:color w:val="000000"/>
           <w:lang w:eastAsia="en-GB"/>
         </w:rPr>
-        <w:t>disposalHearingMethodDJ</w:t>
-      </w:r>
-      <w:proofErr w:type="spellEnd"/>
+        <w:t>disposalHearingMethodInPerso</w:t>
+      </w:r>
       <w:r>
         <w:rPr>
           <w:rFonts w:ascii="Arial" w:eastAsia="Times New Roman" w:hAnsi="Arial" w:cs="Arial"/>
           <w:color w:val="000000"/>
           <w:lang w:eastAsia="en-GB"/>
         </w:rPr>
-        <w:t>=’</w:t>
-      </w:r>
-      <w:proofErr w:type="spellStart"/>
+        <w:t>n</w:t>
+      </w:r>
       <w:r>
         <w:rPr>
           <w:rFonts w:ascii="Arial" w:eastAsia="Times New Roman" w:hAnsi="Arial" w:cs="Arial"/>
           <w:color w:val="000000"/>
           <w:lang w:eastAsia="en-GB"/>
         </w:rPr>
-        <w:t>disposalHearingMethodInPerso</w:t>
+        <w:t>’</w:t>
       </w:r>
       <w:r>
         <w:rPr>
@@ -3080,16 +2355,28 @@
           <w:color w:val="000000"/>
           <w:lang w:eastAsia="en-GB"/>
         </w:rPr>
-        <w:t>n</w:t>
-      </w:r>
-      <w:proofErr w:type="spellEnd"/>
+        <w:t>}&gt;&gt;</w:t>
+      </w:r>
+      <w:r>
+        <w:t xml:space="preserve"> </w:t>
+      </w:r>
       <w:r>
         <w:rPr>
           <w:rFonts w:ascii="Arial" w:eastAsia="Times New Roman" w:hAnsi="Arial" w:cs="Arial"/>
           <w:color w:val="000000"/>
           <w:lang w:eastAsia="en-GB"/>
         </w:rPr>
-        <w:t>’</w:t>
+        <w:t xml:space="preserve">This hearing will be in </w:t>
+      </w:r>
+      <w:r>
+        <w:rPr>
+          <w:rFonts w:ascii="Arial" w:eastAsia="Times New Roman" w:hAnsi="Arial" w:cs="Arial"/>
+          <w:b/>
+          <w:bCs/>
+          <w:color w:val="000000"/>
+          <w:lang w:eastAsia="en-GB"/>
+        </w:rPr>
+        <w:t>person</w:t>
       </w:r>
       <w:r>
         <w:rPr>
@@ -3097,10 +2384,14 @@
           <w:color w:val="000000"/>
           <w:lang w:eastAsia="en-GB"/>
         </w:rPr>
-        <w:t>}&gt;&gt;</w:t>
-      </w:r>
-      <w:r>
-        <w:t xml:space="preserve"> </w:t>
+        <w:t xml:space="preserve">, </w:t>
+      </w:r>
+      <w:r>
+        <w:rPr>
+          <w:rFonts w:ascii="Arial" w:eastAsia="Times New Roman" w:hAnsi="Arial" w:cs="Arial"/>
+          <w:lang w:eastAsia="en-GB"/>
+        </w:rPr>
+        <w:t>&lt;&lt;cs_{hearingLocation.site_name!=null}&gt;&gt;at &lt;&lt;hearingLocation.site_name&gt;&gt;, &lt;&lt;hearingLocation.court_address&gt;&gt; &lt;&lt;hearingLocation.postcode&gt;&gt;, &lt;&lt;es_&gt;&gt;</w:t>
       </w:r>
       <w:r>
         <w:rPr>
@@ -3108,17 +2399,7 @@
           <w:color w:val="000000"/>
           <w:lang w:eastAsia="en-GB"/>
         </w:rPr>
-        <w:t xml:space="preserve">This hearing will be in </w:t>
-      </w:r>
-      <w:r>
-        <w:rPr>
-          <w:rFonts w:ascii="Arial" w:eastAsia="Times New Roman" w:hAnsi="Arial" w:cs="Arial"/>
-          <w:b/>
-          <w:bCs/>
-          <w:color w:val="000000"/>
-          <w:lang w:eastAsia="en-GB"/>
-        </w:rPr>
-        <w:t>person</w:t>
+        <w:t>further details will be provided in your hearing notice</w:t>
       </w:r>
       <w:r>
         <w:rPr>
@@ -3126,78 +2407,7 @@
           <w:color w:val="000000"/>
           <w:lang w:eastAsia="en-GB"/>
         </w:rPr>
-        <w:t xml:space="preserve">, </w:t>
-      </w:r>
-      <w:r>
-        <w:rPr>
-          <w:rFonts w:ascii="Arial" w:eastAsia="Times New Roman" w:hAnsi="Arial" w:cs="Arial"/>
-          <w:lang w:eastAsia="en-GB"/>
-        </w:rPr>
-        <w:t>&lt;&lt;cs_{</w:t>
-      </w:r>
-      <w:proofErr w:type="spellStart"/>
-      <w:r>
-        <w:rPr>
-          <w:rFonts w:ascii="Arial" w:eastAsia="Times New Roman" w:hAnsi="Arial" w:cs="Arial"/>
-          <w:lang w:eastAsia="en-GB"/>
-        </w:rPr>
-        <w:t>hearingLocation.site_name</w:t>
-      </w:r>
-      <w:proofErr w:type="spellEnd"/>
-      <w:r>
-        <w:rPr>
-          <w:rFonts w:ascii="Arial" w:eastAsia="Times New Roman" w:hAnsi="Arial" w:cs="Arial"/>
-          <w:lang w:eastAsia="en-GB"/>
-        </w:rPr>
-        <w:t>!=null}&gt;&gt;at &lt;&lt;</w:t>
-      </w:r>
-      <w:proofErr w:type="spellStart"/>
-      <w:r>
-        <w:rPr>
-          <w:rFonts w:ascii="Arial" w:eastAsia="Times New Roman" w:hAnsi="Arial" w:cs="Arial"/>
-          <w:lang w:eastAsia="en-GB"/>
-        </w:rPr>
-        <w:t>hearingLocation.site_name</w:t>
-      </w:r>
-      <w:proofErr w:type="spellEnd"/>
-      <w:r>
-        <w:rPr>
-          <w:rFonts w:ascii="Arial" w:eastAsia="Times New Roman" w:hAnsi="Arial" w:cs="Arial"/>
-          <w:lang w:eastAsia="en-GB"/>
-        </w:rPr>
-        <w:t>&gt;&gt;, &lt;&lt;</w:t>
-      </w:r>
-      <w:proofErr w:type="spellStart"/>
-      <w:r>
-        <w:rPr>
-          <w:rFonts w:ascii="Arial" w:eastAsia="Times New Roman" w:hAnsi="Arial" w:cs="Arial"/>
-          <w:lang w:eastAsia="en-GB"/>
-        </w:rPr>
-        <w:t>hearingLocation.court_address</w:t>
-      </w:r>
-      <w:proofErr w:type="spellEnd"/>
-      <w:r>
-        <w:rPr>
-          <w:rFonts w:ascii="Arial" w:eastAsia="Times New Roman" w:hAnsi="Arial" w:cs="Arial"/>
-          <w:lang w:eastAsia="en-GB"/>
-        </w:rPr>
-        <w:t>&gt;&gt; &lt;&lt;</w:t>
-      </w:r>
-      <w:proofErr w:type="spellStart"/>
-      <w:r>
-        <w:rPr>
-          <w:rFonts w:ascii="Arial" w:eastAsia="Times New Roman" w:hAnsi="Arial" w:cs="Arial"/>
-          <w:lang w:eastAsia="en-GB"/>
-        </w:rPr>
-        <w:t>hearingLocation.postcode</w:t>
-      </w:r>
-      <w:proofErr w:type="spellEnd"/>
-      <w:r>
-        <w:rPr>
-          <w:rFonts w:ascii="Arial" w:eastAsia="Times New Roman" w:hAnsi="Arial" w:cs="Arial"/>
-          <w:lang w:eastAsia="en-GB"/>
-        </w:rPr>
-        <w:t>&gt;&gt;, &lt;&lt;es_&gt;&gt;</w:t>
+        <w:t>.</w:t>
       </w:r>
       <w:r>
         <w:rPr>
@@ -3205,7 +2415,7 @@
           <w:color w:val="000000"/>
           <w:lang w:eastAsia="en-GB"/>
         </w:rPr>
-        <w:t>further details will be provided in your hearing notice</w:t>
+        <w:t xml:space="preserve">&lt;&lt;es_&gt;&gt;&lt;&lt;cs_{disposalHearingMethodDJ=’disposalHearingMethodTelephoneHearing’}&gt;&gt; </w:t>
       </w:r>
       <w:r>
         <w:rPr>
@@ -3213,7 +2423,14 @@
           <w:color w:val="000000"/>
           <w:lang w:eastAsia="en-GB"/>
         </w:rPr>
-        <w:t>.</w:t>
+        <w:t xml:space="preserve">This hearing </w:t>
+      </w:r>
+      <w:r>
+        <w:rPr>
+          <w:rFonts w:ascii="Arial" w:eastAsia="Times New Roman" w:hAnsi="Arial" w:cs="Arial"/>
+          <w:lang w:eastAsia="en-GB"/>
+        </w:rPr>
+        <w:t>&lt;&lt;cs_{hearingLocation.site_name!=null}&gt;&gt;will take place at &lt;&lt;hearingLocation.site_name&gt;&gt;, &lt;&lt;hearingLocation.court_address&gt;&gt; &lt;&lt;hearingLocation.postcode&gt;&gt;, and &lt;&lt;es_&gt;&gt;</w:t>
       </w:r>
       <w:r>
         <w:rPr>
@@ -3221,7 +2438,17 @@
           <w:color w:val="000000"/>
           <w:lang w:eastAsia="en-GB"/>
         </w:rPr>
-        <w:t xml:space="preserve">&lt;&lt;es_&gt;&gt;&lt;&lt;cs_{disposalHearingMethodDJ=’disposalHearingMethodTelephoneHearing’}&gt;&gt; </w:t>
+        <w:t xml:space="preserve">will be attended by </w:t>
+      </w:r>
+      <w:r>
+        <w:rPr>
+          <w:rFonts w:ascii="Arial" w:eastAsia="Times New Roman" w:hAnsi="Arial" w:cs="Arial"/>
+          <w:b/>
+          <w:bCs/>
+          <w:color w:val="000000"/>
+          <w:lang w:eastAsia="en-GB"/>
+        </w:rPr>
+        <w:t>telephone</w:t>
       </w:r>
       <w:r>
         <w:rPr>
@@ -3229,78 +2456,7 @@
           <w:color w:val="000000"/>
           <w:lang w:eastAsia="en-GB"/>
         </w:rPr>
-        <w:t xml:space="preserve">This hearing </w:t>
-      </w:r>
-      <w:r>
-        <w:rPr>
-          <w:rFonts w:ascii="Arial" w:eastAsia="Times New Roman" w:hAnsi="Arial" w:cs="Arial"/>
-          <w:lang w:eastAsia="en-GB"/>
-        </w:rPr>
-        <w:t>&lt;&lt;cs_{</w:t>
-      </w:r>
-      <w:proofErr w:type="spellStart"/>
-      <w:r>
-        <w:rPr>
-          <w:rFonts w:ascii="Arial" w:eastAsia="Times New Roman" w:hAnsi="Arial" w:cs="Arial"/>
-          <w:lang w:eastAsia="en-GB"/>
-        </w:rPr>
-        <w:t>hearingLocation.site_name</w:t>
-      </w:r>
-      <w:proofErr w:type="spellEnd"/>
-      <w:r>
-        <w:rPr>
-          <w:rFonts w:ascii="Arial" w:eastAsia="Times New Roman" w:hAnsi="Arial" w:cs="Arial"/>
-          <w:lang w:eastAsia="en-GB"/>
-        </w:rPr>
-        <w:t>!=null}&gt;&gt;will take place at &lt;&lt;</w:t>
-      </w:r>
-      <w:proofErr w:type="spellStart"/>
-      <w:r>
-        <w:rPr>
-          <w:rFonts w:ascii="Arial" w:eastAsia="Times New Roman" w:hAnsi="Arial" w:cs="Arial"/>
-          <w:lang w:eastAsia="en-GB"/>
-        </w:rPr>
-        <w:t>hearingLocation.site_name</w:t>
-      </w:r>
-      <w:proofErr w:type="spellEnd"/>
-      <w:r>
-        <w:rPr>
-          <w:rFonts w:ascii="Arial" w:eastAsia="Times New Roman" w:hAnsi="Arial" w:cs="Arial"/>
-          <w:lang w:eastAsia="en-GB"/>
-        </w:rPr>
-        <w:t>&gt;&gt;, &lt;&lt;</w:t>
-      </w:r>
-      <w:proofErr w:type="spellStart"/>
-      <w:r>
-        <w:rPr>
-          <w:rFonts w:ascii="Arial" w:eastAsia="Times New Roman" w:hAnsi="Arial" w:cs="Arial"/>
-          <w:lang w:eastAsia="en-GB"/>
-        </w:rPr>
-        <w:t>hearingLocation.court_address</w:t>
-      </w:r>
-      <w:proofErr w:type="spellEnd"/>
-      <w:r>
-        <w:rPr>
-          <w:rFonts w:ascii="Arial" w:eastAsia="Times New Roman" w:hAnsi="Arial" w:cs="Arial"/>
-          <w:lang w:eastAsia="en-GB"/>
-        </w:rPr>
-        <w:t>&gt;&gt; &lt;&lt;</w:t>
-      </w:r>
-      <w:proofErr w:type="spellStart"/>
-      <w:r>
-        <w:rPr>
-          <w:rFonts w:ascii="Arial" w:eastAsia="Times New Roman" w:hAnsi="Arial" w:cs="Arial"/>
-          <w:lang w:eastAsia="en-GB"/>
-        </w:rPr>
-        <w:t>hearingLocation.postcode</w:t>
-      </w:r>
-      <w:proofErr w:type="spellEnd"/>
-      <w:r>
-        <w:rPr>
-          <w:rFonts w:ascii="Arial" w:eastAsia="Times New Roman" w:hAnsi="Arial" w:cs="Arial"/>
-          <w:lang w:eastAsia="en-GB"/>
-        </w:rPr>
-        <w:t>&gt;&gt;, and &lt;&lt;es_&gt;&gt;</w:t>
+        <w:t>, further details will be provided in your hearing notice</w:t>
       </w:r>
       <w:r>
         <w:rPr>
@@ -3308,17 +2464,7 @@
           <w:color w:val="000000"/>
           <w:lang w:eastAsia="en-GB"/>
         </w:rPr>
-        <w:t xml:space="preserve">will be attended by </w:t>
-      </w:r>
-      <w:r>
-        <w:rPr>
-          <w:rFonts w:ascii="Arial" w:eastAsia="Times New Roman" w:hAnsi="Arial" w:cs="Arial"/>
-          <w:b/>
-          <w:bCs/>
-          <w:color w:val="000000"/>
-          <w:lang w:eastAsia="en-GB"/>
-        </w:rPr>
-        <w:t>telephone</w:t>
+        <w:t>.</w:t>
       </w:r>
       <w:r>
         <w:rPr>
@@ -3326,7 +2472,10 @@
           <w:color w:val="000000"/>
           <w:lang w:eastAsia="en-GB"/>
         </w:rPr>
-        <w:t>, further details will be provided in your hearing notice</w:t>
+        <w:t>&lt;&lt;es_&gt;&gt;&lt;&lt;cs_{disposalHearingMethodDJ=’disposalHearingMethodVideoConferenceHearing’}&gt;&gt;</w:t>
+      </w:r>
+      <w:r>
+        <w:t xml:space="preserve"> </w:t>
       </w:r>
       <w:r>
         <w:rPr>
@@ -3334,7 +2483,14 @@
           <w:color w:val="000000"/>
           <w:lang w:eastAsia="en-GB"/>
         </w:rPr>
-        <w:t>.</w:t>
+        <w:t xml:space="preserve">This hearing </w:t>
+      </w:r>
+      <w:r>
+        <w:rPr>
+          <w:rFonts w:ascii="Arial" w:eastAsia="Times New Roman" w:hAnsi="Arial" w:cs="Arial"/>
+          <w:lang w:eastAsia="en-GB"/>
+        </w:rPr>
+        <w:t>&lt;&lt;cs_{hearingLocation.site_name!=null}&gt;&gt;will take place at &lt;&lt;hearingLocation.site_name&gt;&gt;, &lt;&lt;hearingLocation.court_address&gt;&gt; &lt;&lt;hearingLocation.postcode&gt;&gt;, and &lt;&lt;es_&gt;&gt;</w:t>
       </w:r>
       <w:r>
         <w:rPr>
@@ -3342,10 +2498,17 @@
           <w:color w:val="000000"/>
           <w:lang w:eastAsia="en-GB"/>
         </w:rPr>
-        <w:t>&lt;&lt;es_&gt;&gt;&lt;&lt;cs_{disposalHearingMethodDJ=’disposalHearingMethodVideoConferenceHearing’}&gt;&gt;</w:t>
-      </w:r>
-      <w:r>
-        <w:t xml:space="preserve"> </w:t>
+        <w:t xml:space="preserve">will be attended by </w:t>
+      </w:r>
+      <w:r>
+        <w:rPr>
+          <w:rFonts w:ascii="Arial" w:eastAsia="Times New Roman" w:hAnsi="Arial" w:cs="Arial"/>
+          <w:b/>
+          <w:bCs/>
+          <w:color w:val="000000"/>
+          <w:lang w:eastAsia="en-GB"/>
+        </w:rPr>
+        <w:t>video conference</w:t>
       </w:r>
       <w:r>
         <w:rPr>
@@ -3353,78 +2516,7 @@
           <w:color w:val="000000"/>
           <w:lang w:eastAsia="en-GB"/>
         </w:rPr>
-        <w:t xml:space="preserve">This hearing </w:t>
-      </w:r>
-      <w:r>
-        <w:rPr>
-          <w:rFonts w:ascii="Arial" w:eastAsia="Times New Roman" w:hAnsi="Arial" w:cs="Arial"/>
-          <w:lang w:eastAsia="en-GB"/>
-        </w:rPr>
-        <w:t>&lt;&lt;cs_{</w:t>
-      </w:r>
-      <w:proofErr w:type="spellStart"/>
-      <w:r>
-        <w:rPr>
-          <w:rFonts w:ascii="Arial" w:eastAsia="Times New Roman" w:hAnsi="Arial" w:cs="Arial"/>
-          <w:lang w:eastAsia="en-GB"/>
-        </w:rPr>
-        <w:t>hearingLocation.site_name</w:t>
-      </w:r>
-      <w:proofErr w:type="spellEnd"/>
-      <w:r>
-        <w:rPr>
-          <w:rFonts w:ascii="Arial" w:eastAsia="Times New Roman" w:hAnsi="Arial" w:cs="Arial"/>
-          <w:lang w:eastAsia="en-GB"/>
-        </w:rPr>
-        <w:t>!=null}&gt;&gt;will take place at &lt;&lt;</w:t>
-      </w:r>
-      <w:proofErr w:type="spellStart"/>
-      <w:r>
-        <w:rPr>
-          <w:rFonts w:ascii="Arial" w:eastAsia="Times New Roman" w:hAnsi="Arial" w:cs="Arial"/>
-          <w:lang w:eastAsia="en-GB"/>
-        </w:rPr>
-        <w:t>hearingLocation.site_name</w:t>
-      </w:r>
-      <w:proofErr w:type="spellEnd"/>
-      <w:r>
-        <w:rPr>
-          <w:rFonts w:ascii="Arial" w:eastAsia="Times New Roman" w:hAnsi="Arial" w:cs="Arial"/>
-          <w:lang w:eastAsia="en-GB"/>
-        </w:rPr>
-        <w:t>&gt;&gt;, &lt;&lt;</w:t>
-      </w:r>
-      <w:proofErr w:type="spellStart"/>
-      <w:r>
-        <w:rPr>
-          <w:rFonts w:ascii="Arial" w:eastAsia="Times New Roman" w:hAnsi="Arial" w:cs="Arial"/>
-          <w:lang w:eastAsia="en-GB"/>
-        </w:rPr>
-        <w:t>hearingLocation.court_address</w:t>
-      </w:r>
-      <w:proofErr w:type="spellEnd"/>
-      <w:r>
-        <w:rPr>
-          <w:rFonts w:ascii="Arial" w:eastAsia="Times New Roman" w:hAnsi="Arial" w:cs="Arial"/>
-          <w:lang w:eastAsia="en-GB"/>
-        </w:rPr>
-        <w:t>&gt;&gt; &lt;&lt;</w:t>
-      </w:r>
-      <w:proofErr w:type="spellStart"/>
-      <w:r>
-        <w:rPr>
-          <w:rFonts w:ascii="Arial" w:eastAsia="Times New Roman" w:hAnsi="Arial" w:cs="Arial"/>
-          <w:lang w:eastAsia="en-GB"/>
-        </w:rPr>
-        <w:t>hearingLocation.postcode</w:t>
-      </w:r>
-      <w:proofErr w:type="spellEnd"/>
-      <w:r>
-        <w:rPr>
-          <w:rFonts w:ascii="Arial" w:eastAsia="Times New Roman" w:hAnsi="Arial" w:cs="Arial"/>
-          <w:lang w:eastAsia="en-GB"/>
-        </w:rPr>
-        <w:t>&gt;&gt;, and &lt;&lt;es_&gt;&gt;</w:t>
+        <w:t>, further details will be provided in your hearing notice</w:t>
       </w:r>
       <w:r>
         <w:rPr>
@@ -3432,17 +2524,7 @@
           <w:color w:val="000000"/>
           <w:lang w:eastAsia="en-GB"/>
         </w:rPr>
-        <w:t xml:space="preserve">will be attended by </w:t>
-      </w:r>
-      <w:r>
-        <w:rPr>
-          <w:rFonts w:ascii="Arial" w:eastAsia="Times New Roman" w:hAnsi="Arial" w:cs="Arial"/>
-          <w:b/>
-          <w:bCs/>
-          <w:color w:val="000000"/>
-          <w:lang w:eastAsia="en-GB"/>
-        </w:rPr>
-        <w:t>video conference</w:t>
+        <w:t>.</w:t>
       </w:r>
       <w:r>
         <w:rPr>
@@ -3450,22 +2532,6 @@
           <w:color w:val="000000"/>
           <w:lang w:eastAsia="en-GB"/>
         </w:rPr>
-        <w:t>, further details will be provided in your hearing notice</w:t>
-      </w:r>
-      <w:r>
-        <w:rPr>
-          <w:rFonts w:ascii="Arial" w:eastAsia="Times New Roman" w:hAnsi="Arial" w:cs="Arial"/>
-          <w:color w:val="000000"/>
-          <w:lang w:eastAsia="en-GB"/>
-        </w:rPr>
-        <w:t>.</w:t>
-      </w:r>
-      <w:r>
-        <w:rPr>
-          <w:rFonts w:ascii="Arial" w:eastAsia="Times New Roman" w:hAnsi="Arial" w:cs="Arial"/>
-          <w:color w:val="000000"/>
-          <w:lang w:eastAsia="en-GB"/>
-        </w:rPr>
         <w:t>&lt;&lt;es_&gt;&gt;</w:t>
       </w:r>
     </w:p>
@@ -3479,48 +2545,26 @@
         <w:rPr>
           <w:rFonts w:ascii="Arial" w:hAnsi="Arial" w:cs="Arial"/>
         </w:rPr>
+        <w:t>&lt;&lt;es_disposalHearingFinalDisposalHearingDJAddSection&gt;&gt;</w:t>
+      </w:r>
+    </w:p>
+    <w:p>
+      <w:pPr>
+        <w:rPr>
+          <w:rFonts w:ascii="Arial" w:hAnsi="Arial" w:cs="Arial"/>
+        </w:rPr>
+      </w:pPr>
+      <w:r>
+        <w:rPr>
+          <w:rFonts w:ascii="Arial" w:hAnsi="Arial" w:cs="Arial"/>
+        </w:rPr>
         <w:t>&lt;&lt;</w:t>
       </w:r>
-      <w:proofErr w:type="spellStart"/>
-      <w:r>
-        <w:rPr>
-          <w:rFonts w:ascii="Arial" w:hAnsi="Arial" w:cs="Arial"/>
-        </w:rPr>
-        <w:t>es_disposalHearingFinalDisposalHearingDJAddSection</w:t>
-      </w:r>
-      <w:proofErr w:type="spellEnd"/>
-      <w:r>
-        <w:rPr>
-          <w:rFonts w:ascii="Arial" w:hAnsi="Arial" w:cs="Arial"/>
-        </w:rPr>
-        <w:t>&gt;&gt;</w:t>
-      </w:r>
-    </w:p>
-    <w:p>
-      <w:pPr>
-        <w:rPr>
-          <w:rFonts w:ascii="Arial" w:hAnsi="Arial" w:cs="Arial"/>
-        </w:rPr>
-      </w:pPr>
-      <w:r>
-        <w:rPr>
-          <w:rFonts w:ascii="Arial" w:hAnsi="Arial" w:cs="Arial"/>
-        </w:rPr>
-        <w:t>&lt;&lt;</w:t>
-      </w:r>
-      <w:proofErr w:type="spellStart"/>
-      <w:r>
-        <w:rPr>
-          <w:rFonts w:ascii="Arial" w:hAnsi="Arial" w:cs="Arial"/>
-        </w:rPr>
-        <w:t>cs_disposalHearingBundleDJAddSection</w:t>
-      </w:r>
-      <w:proofErr w:type="spellEnd"/>
-      <w:r>
-        <w:rPr>
-          <w:rFonts w:ascii="Arial" w:hAnsi="Arial" w:cs="Arial"/>
-        </w:rPr>
-        <w:t>&gt;&gt;</w:t>
+      <w:r>
+        <w:rPr>
+          <w:rFonts w:ascii="Arial" w:hAnsi="Arial" w:cs="Arial"/>
+        </w:rPr>
+        <w:t>cs_disposalHearingBundleDJAddSection&gt;&gt;</w:t>
       </w:r>
     </w:p>
     <w:p>
@@ -3574,14 +2618,12 @@
         </w:rPr>
         <w:t xml:space="preserve"> </w:t>
       </w:r>
-      <w:proofErr w:type="spellStart"/>
       <w:r>
         <w:rPr>
           <w:rFonts w:ascii="Arial" w:hAnsi="Arial" w:cs="Arial"/>
         </w:rPr>
         <w:t>disposalHearingBundleDJ.input</w:t>
       </w:r>
-      <w:proofErr w:type="spellEnd"/>
       <w:r>
         <w:rPr>
           <w:rFonts w:ascii="Arial" w:hAnsi="Arial" w:cs="Arial"/>
@@ -3606,14 +2648,12 @@
         </w:rPr>
         <w:t xml:space="preserve"> </w:t>
       </w:r>
-      <w:proofErr w:type="spellStart"/>
       <w:r>
         <w:rPr>
           <w:rFonts w:ascii="Arial" w:hAnsi="Arial" w:cs="Arial"/>
         </w:rPr>
         <w:t>typeBundleInfo</w:t>
       </w:r>
-      <w:proofErr w:type="spellEnd"/>
       <w:r>
         <w:rPr>
           <w:rFonts w:ascii="Arial" w:hAnsi="Arial" w:cs="Arial"/>
@@ -3637,48 +2677,20 @@
         <w:rPr>
           <w:rFonts w:ascii="Arial" w:hAnsi="Arial" w:cs="Arial"/>
         </w:rPr>
-        <w:t>&lt;&lt;</w:t>
-      </w:r>
-      <w:proofErr w:type="spellStart"/>
-      <w:r>
-        <w:rPr>
-          <w:rFonts w:ascii="Arial" w:hAnsi="Arial" w:cs="Arial"/>
-        </w:rPr>
-        <w:t>es_disposalHearingBundleDJAddSection</w:t>
-      </w:r>
-      <w:proofErr w:type="spellEnd"/>
-      <w:r>
-        <w:rPr>
-          <w:rFonts w:ascii="Arial" w:hAnsi="Arial" w:cs="Arial"/>
-        </w:rPr>
-        <w:t>&gt;&gt;</w:t>
-      </w:r>
-    </w:p>
-    <w:p>
-      <w:pPr>
-        <w:rPr>
-          <w:rFonts w:ascii="Arial" w:hAnsi="Arial" w:cs="Arial"/>
-        </w:rPr>
-      </w:pPr>
-      <w:r>
-        <w:rPr>
-          <w:rFonts w:ascii="Arial" w:hAnsi="Arial" w:cs="Arial"/>
-        </w:rPr>
-        <w:t>&lt;&lt;</w:t>
-      </w:r>
-      <w:proofErr w:type="spellStart"/>
-      <w:r>
-        <w:rPr>
-          <w:rFonts w:ascii="Arial" w:hAnsi="Arial" w:cs="Arial"/>
-        </w:rPr>
-        <w:t>cs_disposalHearingClaimSettlingAddSection</w:t>
-      </w:r>
-      <w:proofErr w:type="spellEnd"/>
-      <w:r>
-        <w:rPr>
-          <w:rFonts w:ascii="Arial" w:hAnsi="Arial" w:cs="Arial"/>
-        </w:rPr>
-        <w:t>&gt;&gt;</w:t>
+        <w:t>&lt;&lt;es_disposalHearingBundleDJAddSection&gt;&gt;</w:t>
+      </w:r>
+    </w:p>
+    <w:p>
+      <w:pPr>
+        <w:rPr>
+          <w:rFonts w:ascii="Arial" w:hAnsi="Arial" w:cs="Arial"/>
+        </w:rPr>
+      </w:pPr>
+      <w:r>
+        <w:rPr>
+          <w:rFonts w:ascii="Arial" w:hAnsi="Arial" w:cs="Arial"/>
+        </w:rPr>
+        <w:t>&lt;&lt;cs_disposalHearingClaimSettlingAddSection&gt;&gt;</w:t>
       </w:r>
     </w:p>
     <w:p>
@@ -3717,65 +2729,49 @@
         <w:rPr>
           <w:rFonts w:ascii="Arial" w:hAnsi="Arial" w:cs="Arial"/>
         </w:rPr>
-        <w:t>Each party must inform the court immediately if the case is settled, whether or not it is then possible to file upload a draft consent order to give effect to their agreement.</w:t>
-      </w:r>
-    </w:p>
-    <w:p>
-      <w:pPr>
-        <w:rPr>
-          <w:rFonts w:ascii="Arial" w:hAnsi="Arial" w:cs="Arial"/>
-        </w:rPr>
-      </w:pPr>
-      <w:r>
-        <w:rPr>
-          <w:rFonts w:ascii="Arial" w:hAnsi="Arial" w:cs="Arial"/>
-        </w:rPr>
-        <w:t>&lt;&lt;</w:t>
-      </w:r>
-      <w:proofErr w:type="spellStart"/>
-      <w:r>
-        <w:rPr>
-          <w:rFonts w:ascii="Arial" w:hAnsi="Arial" w:cs="Arial"/>
-        </w:rPr>
-        <w:t>es_disposalHearingClaimSettlingAddSection</w:t>
-      </w:r>
-      <w:proofErr w:type="spellEnd"/>
-      <w:r>
-        <w:rPr>
-          <w:rFonts w:ascii="Arial" w:hAnsi="Arial" w:cs="Arial"/>
-        </w:rPr>
-        <w:t>&gt;&gt;</w:t>
-      </w:r>
-    </w:p>
-    <w:p>
-      <w:pPr>
-        <w:rPr>
-          <w:rFonts w:ascii="Arial" w:hAnsi="Arial" w:cs="Arial"/>
-          <w:bCs/>
-        </w:rPr>
-      </w:pPr>
-      <w:r>
-        <w:rPr>
-          <w:rFonts w:ascii="Arial" w:hAnsi="Arial" w:cs="Arial"/>
-          <w:bCs/>
-        </w:rPr>
-        <w:t>&lt;&lt;</w:t>
-      </w:r>
-      <w:proofErr w:type="spellStart"/>
-      <w:r>
-        <w:rPr>
-          <w:rFonts w:ascii="Arial" w:hAnsi="Arial" w:cs="Arial"/>
-          <w:bCs/>
-        </w:rPr>
-        <w:t>cs_disposalHearingCostsAddSection</w:t>
-      </w:r>
-      <w:proofErr w:type="spellEnd"/>
-      <w:r>
-        <w:rPr>
-          <w:rFonts w:ascii="Arial" w:hAnsi="Arial" w:cs="Arial"/>
-          <w:bCs/>
-        </w:rPr>
-        <w:t>&gt;&gt;</w:t>
+        <w:t xml:space="preserve">Each party must inform the court immediately if the case is settled, </w:t>
+      </w:r>
+      <w:proofErr w:type="gramStart"/>
+      <w:r>
+        <w:rPr>
+          <w:rFonts w:ascii="Arial" w:hAnsi="Arial" w:cs="Arial"/>
+        </w:rPr>
+        <w:t>whether or not</w:t>
+      </w:r>
+      <w:proofErr w:type="gramEnd"/>
+      <w:r>
+        <w:rPr>
+          <w:rFonts w:ascii="Arial" w:hAnsi="Arial" w:cs="Arial"/>
+        </w:rPr>
+        <w:t xml:space="preserve"> it is then possible to file upload a draft consent order to give effect to their agreement.</w:t>
+      </w:r>
+    </w:p>
+    <w:p>
+      <w:pPr>
+        <w:rPr>
+          <w:rFonts w:ascii="Arial" w:hAnsi="Arial" w:cs="Arial"/>
+        </w:rPr>
+      </w:pPr>
+      <w:r>
+        <w:rPr>
+          <w:rFonts w:ascii="Arial" w:hAnsi="Arial" w:cs="Arial"/>
+        </w:rPr>
+        <w:t>&lt;&lt;es_disposalHearingClaimSettlingAddSection&gt;&gt;</w:t>
+      </w:r>
+    </w:p>
+    <w:p>
+      <w:pPr>
+        <w:rPr>
+          <w:rFonts w:ascii="Arial" w:hAnsi="Arial" w:cs="Arial"/>
+          <w:bCs/>
+        </w:rPr>
+      </w:pPr>
+      <w:r>
+        <w:rPr>
+          <w:rFonts w:ascii="Arial" w:hAnsi="Arial" w:cs="Arial"/>
+          <w:bCs/>
+        </w:rPr>
+        <w:t>&lt;&lt;cs_disposalHearingCostsAddSection&gt;&gt;</w:t>
       </w:r>
     </w:p>
     <w:p>
@@ -3837,23 +2833,7 @@
           <w:rFonts w:ascii="Arial" w:hAnsi="Arial" w:cs="Arial"/>
           <w:bCs/>
         </w:rPr>
-        <w:t>&lt;&lt;</w:t>
-      </w:r>
-      <w:proofErr w:type="spellStart"/>
-      <w:r>
-        <w:rPr>
-          <w:rFonts w:ascii="Arial" w:hAnsi="Arial" w:cs="Arial"/>
-          <w:bCs/>
-        </w:rPr>
-        <w:t>es_disposalHearingCostsAddSection</w:t>
-      </w:r>
-      <w:proofErr w:type="spellEnd"/>
-      <w:r>
-        <w:rPr>
-          <w:rFonts w:ascii="Arial" w:hAnsi="Arial" w:cs="Arial"/>
-          <w:bCs/>
-        </w:rPr>
-        <w:t>&gt;&gt;</w:t>
+        <w:t>&lt;&lt;es_disposalHearingCostsAddSection&gt;&gt;</w:t>
       </w:r>
     </w:p>
     <w:p>
@@ -3904,7 +2884,6 @@
         </w:rPr>
         <w:t xml:space="preserve"> </w:t>
       </w:r>
-      <w:proofErr w:type="spellStart"/>
       <w:r>
         <w:rPr>
           <w:rFonts w:ascii="Arial" w:hAnsi="Arial" w:cs="Arial"/>
@@ -3917,7 +2896,6 @@
         </w:rPr>
         <w:t>.input</w:t>
       </w:r>
-      <w:proofErr w:type="spellEnd"/>
       <w:r>
         <w:rPr>
           <w:rFonts w:ascii="Arial" w:hAnsi="Arial" w:cs="Arial"/>
@@ -3948,27 +2926,31 @@
           <w:sz w:val="22"/>
           <w:szCs w:val="22"/>
         </w:rPr>
-        <w:t>&lt;&lt;cs_{</w:t>
-      </w:r>
-      <w:proofErr w:type="spellStart"/>
-      <w:r>
-        <w:rPr>
-          <w:rFonts w:ascii="Arial" w:hAnsi="Arial" w:cs="Arial"/>
+        <w:t xml:space="preserve">&lt;&lt;cs_{hasNewDirections=true}&gt;&gt; </w:t>
+      </w:r>
+    </w:p>
+    <w:p>
+      <w:pPr>
+        <w:pStyle w:val="NormalWeb"/>
+        <w:rPr>
+          <w:rFonts w:ascii="Arial" w:hAnsi="Arial" w:cs="Arial"/>
+          <w:b/>
+          <w:bCs/>
           <w:color w:val="000000"/>
           <w:sz w:val="22"/>
           <w:szCs w:val="22"/>
         </w:rPr>
-        <w:t>hasNewDirections</w:t>
-      </w:r>
-      <w:proofErr w:type="spellEnd"/>
-      <w:r>
-        <w:rPr>
-          <w:rFonts w:ascii="Arial" w:hAnsi="Arial" w:cs="Arial"/>
+      </w:pPr>
+      <w:r>
+        <w:rPr>
+          <w:rFonts w:ascii="Arial" w:hAnsi="Arial" w:cs="Arial"/>
+          <w:b/>
+          <w:bCs/>
           <w:color w:val="000000"/>
           <w:sz w:val="22"/>
           <w:szCs w:val="22"/>
         </w:rPr>
-        <w:t xml:space="preserve">=true}&gt;&gt; </w:t>
+        <w:t>Additional directions</w:t>
       </w:r>
     </w:p>
     <w:p>
@@ -3976,8 +2958,6 @@
         <w:pStyle w:val="NormalWeb"/>
         <w:rPr>
           <w:rFonts w:ascii="Arial" w:hAnsi="Arial" w:cs="Arial"/>
-          <w:b/>
-          <w:bCs/>
           <w:color w:val="000000"/>
           <w:sz w:val="22"/>
           <w:szCs w:val="22"/>
@@ -3986,13 +2966,11 @@
       <w:r>
         <w:rPr>
           <w:rFonts w:ascii="Arial" w:hAnsi="Arial" w:cs="Arial"/>
-          <w:b/>
-          <w:bCs/>
           <w:color w:val="000000"/>
           <w:sz w:val="22"/>
           <w:szCs w:val="22"/>
         </w:rPr>
-        <w:t>Additional directions</w:t>
+        <w:t>&lt;&lt;rs_disposalHearingAddNewDirectionsDJ&gt;&gt;</w:t>
       </w:r>
     </w:p>
     <w:p>
@@ -4014,7 +2992,7 @@
         </w:rPr>
         <w:t>&lt;&lt;</w:t>
       </w:r>
-      <w:proofErr w:type="spellStart"/>
+      <w:proofErr w:type="gramStart"/>
       <w:r>
         <w:rPr>
           <w:rFonts w:ascii="Arial" w:hAnsi="Arial" w:cs="Arial"/>
@@ -4022,9 +3000,9 @@
           <w:sz w:val="22"/>
           <w:szCs w:val="22"/>
         </w:rPr>
-        <w:t>rs_disposalHearingAddNewDirectionsDJ</w:t>
-      </w:r>
-      <w:proofErr w:type="spellEnd"/>
+        <w:t>value.directionComment</w:t>
+      </w:r>
+      <w:proofErr w:type="gramEnd"/>
       <w:r>
         <w:rPr>
           <w:rFonts w:ascii="Arial" w:hAnsi="Arial" w:cs="Arial"/>
@@ -4052,67 +3030,7 @@
           <w:sz w:val="22"/>
           <w:szCs w:val="22"/>
         </w:rPr>
-        <w:t>&lt;&lt;</w:t>
-      </w:r>
-      <w:proofErr w:type="spellStart"/>
-      <w:r>
-        <w:rPr>
-          <w:rFonts w:ascii="Arial" w:hAnsi="Arial" w:cs="Arial"/>
-          <w:color w:val="000000"/>
-          <w:sz w:val="22"/>
-          <w:szCs w:val="22"/>
-        </w:rPr>
-        <w:t>value.directionComment</w:t>
-      </w:r>
-      <w:proofErr w:type="spellEnd"/>
-      <w:r>
-        <w:rPr>
-          <w:rFonts w:ascii="Arial" w:hAnsi="Arial" w:cs="Arial"/>
-          <w:color w:val="000000"/>
-          <w:sz w:val="22"/>
-          <w:szCs w:val="22"/>
-        </w:rPr>
-        <w:t>&gt;&gt;</w:t>
-      </w:r>
-    </w:p>
-    <w:p>
-      <w:pPr>
-        <w:pStyle w:val="NormalWeb"/>
-        <w:rPr>
-          <w:rFonts w:ascii="Arial" w:hAnsi="Arial" w:cs="Arial"/>
-          <w:color w:val="000000"/>
-          <w:sz w:val="22"/>
-          <w:szCs w:val="22"/>
-        </w:rPr>
-      </w:pPr>
-      <w:r>
-        <w:rPr>
-          <w:rFonts w:ascii="Arial" w:hAnsi="Arial" w:cs="Arial"/>
-          <w:color w:val="000000"/>
-          <w:sz w:val="22"/>
-          <w:szCs w:val="22"/>
-        </w:rPr>
-        <w:t>&lt;&lt;</w:t>
-      </w:r>
-      <w:proofErr w:type="spellStart"/>
-      <w:r>
-        <w:rPr>
-          <w:rFonts w:ascii="Arial" w:hAnsi="Arial" w:cs="Arial"/>
-          <w:color w:val="000000"/>
-          <w:sz w:val="22"/>
-          <w:szCs w:val="22"/>
-        </w:rPr>
-        <w:t>es_disposalHearingAddNewDirectionsDJ</w:t>
-      </w:r>
-      <w:proofErr w:type="spellEnd"/>
-      <w:r>
-        <w:rPr>
-          <w:rFonts w:ascii="Arial" w:hAnsi="Arial" w:cs="Arial"/>
-          <w:color w:val="000000"/>
-          <w:sz w:val="22"/>
-          <w:szCs w:val="22"/>
-        </w:rPr>
-        <w:t>&gt;&gt;</w:t>
+        <w:t>&lt;&lt;es_disposalHearingAddNewDirectionsDJ&gt;&gt;</w:t>
       </w:r>
     </w:p>
     <w:p>
@@ -5588,40 +4506,6 @@
 </file>
 
 <file path=customXml/item1.xml><?xml version="1.0" encoding="utf-8"?>
-<?mso-contentType ?>
-<FormTemplates xmlns="http://schemas.microsoft.com/sharepoint/v3/contenttype/forms">
-  <Display>DocumentLibraryForm</Display>
-  <Edit>DocumentLibraryForm</Edit>
-  <New>DocumentLibraryForm</New>
-</FormTemplates>
-</file>
-
-<file path=customXml/item2.xml><?xml version="1.0" encoding="utf-8"?>
-<p:properties xmlns:p="http://schemas.microsoft.com/office/2006/metadata/properties" xmlns:xsi="http://www.w3.org/2001/XMLSchema-instance" xmlns:pc="http://schemas.microsoft.com/office/infopath/2007/PartnerControls">
-  <documentManagement>
-    <Stage xmlns="f336f4fe-8719-4ea2-b5d6-29b3a580aeb4">Published</Stage>
-    <Next_x0020_Stage xmlns="f336f4fe-8719-4ea2-b5d6-29b3a580aeb4">WaitPublish</Next_x0020_Stage>
-    <Admin_x0020_Action xmlns="f336f4fe-8719-4ea2-b5d6-29b3a580aeb4" xsi:nil="true"/>
-    <Template_x0020_Category xmlns="f336f4fe-8719-4ea2-b5d6-29b3a580aeb4">Decision Order - DEC</Template_x0020_Category>
-    <Action xmlns="f336f4fe-8719-4ea2-b5d6-29b3a580aeb4" xsi:nil="true"/>
-    <Purpose1 xmlns="f336f4fe-8719-4ea2-b5d6-29b3a580aeb4">CIV-6658: updating trial doc CIV-UNS-DEC-ENG-1200</Purpose1>
-    <Template_x0020_Language xmlns="f336f4fe-8719-4ea2-b5d6-29b3a580aeb4">English - ENG</Template_x0020_Language>
-    <Rename xmlns="f336f4fe-8719-4ea2-b5d6-29b3a580aeb4">true</Rename>
-    <Tornado_x0020_Filename xmlns="f336f4fe-8719-4ea2-b5d6-29b3a580aeb4" xsi:nil="true"/>
-    <Approval_x0020_Request_x0020_Comment xmlns="f336f4fe-8719-4ea2-b5d6-29b3a580aeb4">Hearing method paragraph changes are also added with the same PR</Approval_x0020_Request_x0020_Comment>
-    <Publication_x0020_Date xmlns="f336f4fe-8719-4ea2-b5d6-29b3a580aeb4">2022-07-24T23:00:00+00:00</Publication_x0020_Date>
-    <SharedWithUsers xmlns="f336f4fe-8719-4ea2-b5d6-29b3a580aeb4">
-      <UserInfo>
-        <DisplayName>Robert Allright</DisplayName>
-        <AccountId>23</AccountId>
-        <AccountType/>
-      </UserInfo>
-    </SharedWithUsers>
-  </documentManagement>
-</p:properties>
-</file>
-
-<file path=customXml/item3.xml><?xml version="1.0" encoding="utf-8"?>
 <ct:contentTypeSchema xmlns:ct="http://schemas.microsoft.com/office/2006/metadata/contentType" xmlns:ma="http://schemas.microsoft.com/office/2006/metadata/properties/metaAttributes" ct:_="" ma:_="" ma:contentTypeName="_CtTemplate" ma:contentTypeID="0x01010064A5FDCCFB03F540B94405305D7DE14F00A4F8B82F7CEF57469A8FE5CEAB7A0EE0" ma:contentTypeVersion="54" ma:contentTypeDescription="Part of Template Management with Site Columns representing custom attributes." ma:contentTypeScope="" ma:versionID="c2ae9af6f2d07f5c87e529250672afb5">
   <xsd:schema xmlns:xsd="http://www.w3.org/2001/XMLSchema" xmlns:xs="http://www.w3.org/2001/XMLSchema" xmlns:p="http://schemas.microsoft.com/office/2006/metadata/properties" xmlns:ns2="f336f4fe-8719-4ea2-b5d6-29b3a580aeb4" xmlns:ns3="b57b892a-dd61-4bba-b372-a8d93da2c7e6" targetNamespace="http://schemas.microsoft.com/office/2006/metadata/properties" ma:root="true" ma:fieldsID="5cc5ae0d05cbe82a12e0833457866b27" ns2:_="" ns3:_="">
     <xsd:import namespace="f336f4fe-8719-4ea2-b5d6-29b3a580aeb4"/>
@@ -5937,25 +4821,41 @@
 </ct:contentTypeSchema>
 </file>
 
-<file path=customXml/itemProps1.xml><?xml version="1.0" encoding="utf-8"?>
-<ds:datastoreItem xmlns:ds="http://schemas.openxmlformats.org/officeDocument/2006/customXml" ds:itemID="{E9247418-8373-42A0-A0EF-D23AD904819C}">
-  <ds:schemaRefs>
-    <ds:schemaRef ds:uri="http://schemas.microsoft.com/sharepoint/v3/contenttype/forms"/>
-  </ds:schemaRefs>
-</ds:datastoreItem>
+<file path=customXml/item2.xml><?xml version="1.0" encoding="utf-8"?>
+<p:properties xmlns:p="http://schemas.microsoft.com/office/2006/metadata/properties" xmlns:xsi="http://www.w3.org/2001/XMLSchema-instance" xmlns:pc="http://schemas.microsoft.com/office/infopath/2007/PartnerControls">
+  <documentManagement>
+    <Stage xmlns="f336f4fe-8719-4ea2-b5d6-29b3a580aeb4">Draft</Stage>
+    <Next_x0020_Stage xmlns="f336f4fe-8719-4ea2-b5d6-29b3a580aeb4">N/A</Next_x0020_Stage>
+    <Admin_x0020_Action xmlns="f336f4fe-8719-4ea2-b5d6-29b3a580aeb4" xsi:nil="true"/>
+    <Template_x0020_Category xmlns="f336f4fe-8719-4ea2-b5d6-29b3a580aeb4">Decision Order - DEC</Template_x0020_Category>
+    <Action xmlns="f336f4fe-8719-4ea2-b5d6-29b3a580aeb4" xsi:nil="true"/>
+    <Purpose1 xmlns="f336f4fe-8719-4ea2-b5d6-29b3a580aeb4">CIV-6658: updating trial doc CIV-UNS-DEC-ENG-1200</Purpose1>
+    <Template_x0020_Language xmlns="f336f4fe-8719-4ea2-b5d6-29b3a580aeb4">English - ENG</Template_x0020_Language>
+    <Rename xmlns="f336f4fe-8719-4ea2-b5d6-29b3a580aeb4">false</Rename>
+    <Tornado_x0020_Filename xmlns="f336f4fe-8719-4ea2-b5d6-29b3a580aeb4" xsi:nil="true"/>
+    <Approval_x0020_Request_x0020_Comment xmlns="f336f4fe-8719-4ea2-b5d6-29b3a580aeb4">Hearing method paragraph changes are also added with the same PR</Approval_x0020_Request_x0020_Comment>
+    <Publication_x0020_Date xmlns="f336f4fe-8719-4ea2-b5d6-29b3a580aeb4">2022-07-24T23:00:00+00:00</Publication_x0020_Date>
+    <SharedWithUsers xmlns="f336f4fe-8719-4ea2-b5d6-29b3a580aeb4">
+      <UserInfo>
+        <DisplayName>Robert Allright</DisplayName>
+        <AccountId>23</AccountId>
+        <AccountType/>
+      </UserInfo>
+    </SharedWithUsers>
+  </documentManagement>
+</p:properties>
 </file>
 
-<file path=customXml/itemProps2.xml><?xml version="1.0" encoding="utf-8"?>
-<ds:datastoreItem xmlns:ds="http://schemas.openxmlformats.org/officeDocument/2006/customXml" ds:itemID="{D3658183-99E4-4DA2-A5DA-5424AE725610}">
-  <ds:schemaRefs>
-    <ds:schemaRef ds:uri="http://schemas.microsoft.com/office/2006/metadata/properties"/>
-    <ds:schemaRef ds:uri="http://schemas.microsoft.com/office/infopath/2007/PartnerControls"/>
-    <ds:schemaRef ds:uri="f336f4fe-8719-4ea2-b5d6-29b3a580aeb4"/>
-  </ds:schemaRefs>
-</ds:datastoreItem>
+<file path=customXml/item3.xml><?xml version="1.0" encoding="utf-8"?>
+<?mso-contentType ?>
+<FormTemplates xmlns="http://schemas.microsoft.com/sharepoint/v3/contenttype/forms">
+  <Display>DocumentLibraryForm</Display>
+  <Edit>DocumentLibraryForm</Edit>
+  <New>DocumentLibraryForm</New>
+</FormTemplates>
 </file>
 
-<file path=customXml/itemProps3.xml><?xml version="1.0" encoding="utf-8"?>
+<file path=customXml/itemProps1.xml><?xml version="1.0" encoding="utf-8"?>
 <ds:datastoreItem xmlns:ds="http://schemas.openxmlformats.org/officeDocument/2006/customXml" ds:itemID="{0E5348F3-BD7B-48C0-9419-A8499C840C19}">
   <ds:schemaRefs>
     <ds:schemaRef ds:uri="http://schemas.microsoft.com/office/2006/metadata/contentType"/>
@@ -5974,6 +4874,24 @@
 </ds:datastoreItem>
 </file>
 
+<file path=customXml/itemProps2.xml><?xml version="1.0" encoding="utf-8"?>
+<ds:datastoreItem xmlns:ds="http://schemas.openxmlformats.org/officeDocument/2006/customXml" ds:itemID="{D3658183-99E4-4DA2-A5DA-5424AE725610}">
+  <ds:schemaRefs>
+    <ds:schemaRef ds:uri="http://schemas.microsoft.com/office/2006/metadata/properties"/>
+    <ds:schemaRef ds:uri="http://schemas.microsoft.com/office/infopath/2007/PartnerControls"/>
+    <ds:schemaRef ds:uri="f336f4fe-8719-4ea2-b5d6-29b3a580aeb4"/>
+  </ds:schemaRefs>
+</ds:datastoreItem>
+</file>
+
+<file path=customXml/itemProps3.xml><?xml version="1.0" encoding="utf-8"?>
+<ds:datastoreItem xmlns:ds="http://schemas.openxmlformats.org/officeDocument/2006/customXml" ds:itemID="{E9247418-8373-42A0-A0EF-D23AD904819C}">
+  <ds:schemaRefs>
+    <ds:schemaRef ds:uri="http://schemas.microsoft.com/sharepoint/v3/contenttype/forms"/>
+  </ds:schemaRefs>
+</ds:datastoreItem>
+</file>
+
 <file path=docMetadata/LabelInfo.xml><?xml version="1.0" encoding="utf-8"?>
 <clbl:labelList xmlns:clbl="http://schemas.microsoft.com/office/2020/mipLabelMetadata">
   <clbl:label id="{fa22dce2-39a9-4bf4-a557-7a50b593b56a}" enabled="1" method="Privileged" siteId="{3e0088dc-0629-4ae6-aa8c-813e7a296f50}" contentBits="0" removed="0"/>

</xml_diff>